<commit_message>
doc updated with a description how to use SpaceDocuments
</commit_message>
<xml_diff>
--- a/docs/xap-kafka-doc.docx
+++ b/docs/xap-kafka-doc.docx
@@ -2,8 +2,6 @@
 <file path=word/document.xml><?xml version="1.0" encoding="utf-8"?>
 <w:document xmlns:wpc="http://schemas.microsoft.com/office/word/2010/wordprocessingCanvas" xmlns:mc="http://schemas.openxmlformats.org/markup-compatibility/2006" xmlns:o="urn:schemas-microsoft-com:office:office" xmlns:r="http://schemas.openxmlformats.org/officeDocument/2006/relationships" xmlns:m="http://schemas.openxmlformats.org/officeDocument/2006/math" xmlns:v="urn:schemas-microsoft-com:vml" xmlns:wp14="http://schemas.microsoft.com/office/word/2010/wordprocessingDrawing" xmlns:wp="http://schemas.openxmlformats.org/drawingml/2006/wordprocessingDrawing" xmlns:w10="urn:schemas-microsoft-com:office:word" xmlns:w="http://schemas.openxmlformats.org/wordprocessingml/2006/main" xmlns:w14="http://schemas.microsoft.com/office/word/2010/wordml" xmlns:w15="http://schemas.microsoft.com/office/word/2012/wordml" xmlns:wpg="http://schemas.microsoft.com/office/word/2010/wordprocessingGroup" xmlns:wpi="http://schemas.microsoft.com/office/word/2010/wordprocessingInk" xmlns:wne="http://schemas.microsoft.com/office/word/2006/wordml" xmlns:wps="http://schemas.microsoft.com/office/word/2010/wordprocessingShape" mc:Ignorable="w14 w15 wp14">
   <w:body>
-    <w:bookmarkStart w:id="0" w:name="_GoBack" w:displacedByCustomXml="next"/>
-    <w:bookmarkEnd w:id="0" w:displacedByCustomXml="next"/>
     <w:sdt>
       <w:sdtPr>
         <w:id w:val="456842327"/>
@@ -115,6 +113,7 @@
                         <w:szCs w:val="88"/>
                       </w:rPr>
                     </w:pPr>
+                    <w:proofErr w:type="spellStart"/>
                     <w:r>
                       <w:rPr>
                         <w:rFonts w:asciiTheme="majorHAnsi" w:eastAsiaTheme="majorEastAsia" w:hAnsiTheme="majorHAnsi" w:cstheme="majorBidi"/>
@@ -122,7 +121,17 @@
                         <w:sz w:val="88"/>
                         <w:szCs w:val="88"/>
                       </w:rPr>
-                      <w:t>GigaSpaces XAP and Kafka integration</w:t>
+                      <w:t>GigaSpaces</w:t>
+                    </w:r>
+                    <w:proofErr w:type="spellEnd"/>
+                    <w:r>
+                      <w:rPr>
+                        <w:rFonts w:asciiTheme="majorHAnsi" w:eastAsiaTheme="majorEastAsia" w:hAnsiTheme="majorHAnsi" w:cstheme="majorBidi"/>
+                        <w:color w:val="5B9BD5" w:themeColor="accent1"/>
+                        <w:sz w:val="88"/>
+                        <w:szCs w:val="88"/>
+                      </w:rPr>
+                      <w:t xml:space="preserve"> XAP and Kafka integration</w:t>
                     </w:r>
                   </w:p>
                 </w:sdtContent>
@@ -1038,12 +1047,12 @@
       <w:pPr>
         <w:pStyle w:val="Heading1"/>
       </w:pPr>
-      <w:bookmarkStart w:id="1" w:name="_Toc380056467"/>
+      <w:bookmarkStart w:id="0" w:name="_Toc380056467"/>
       <w:r>
         <w:lastRenderedPageBreak/>
         <w:t>Introduction</w:t>
       </w:r>
-      <w:bookmarkEnd w:id="1"/>
+      <w:bookmarkEnd w:id="0"/>
       <w:r>
         <w:t xml:space="preserve"> </w:t>
       </w:r>
@@ -1071,11 +1080,16 @@
         <w:t xml:space="preserve">This project </w:t>
       </w:r>
       <w:r>
-        <w:t>is aimed to integrate GigaSpace</w:t>
+        <w:t xml:space="preserve">is aimed to integrate </w:t>
+      </w:r>
+      <w:proofErr w:type="spellStart"/>
+      <w:r>
+        <w:t>GigaSpace</w:t>
       </w:r>
       <w:r>
         <w:t>s</w:t>
       </w:r>
+      <w:proofErr w:type="spellEnd"/>
       <w:r>
         <w:t xml:space="preserve"> with </w:t>
       </w:r>
@@ -1091,8 +1105,13 @@
       <w:r>
         <w:t xml:space="preserve"> </w:t>
       </w:r>
-      <w:r>
-        <w:t>GigaSpaces persists data operat</w:t>
+      <w:proofErr w:type="spellStart"/>
+      <w:r>
+        <w:t>GigaSpaces</w:t>
+      </w:r>
+      <w:proofErr w:type="spellEnd"/>
+      <w:r>
+        <w:t xml:space="preserve"> persists data operat</w:t>
       </w:r>
       <w:r>
         <w:t>ions to Kafka.</w:t>
@@ -1117,11 +1136,11 @@
       <w:pPr>
         <w:pStyle w:val="Heading1"/>
       </w:pPr>
-      <w:bookmarkStart w:id="2" w:name="_Toc380056468"/>
+      <w:bookmarkStart w:id="1" w:name="_Toc380056468"/>
       <w:r>
         <w:t>Design</w:t>
       </w:r>
-      <w:bookmarkEnd w:id="2"/>
+      <w:bookmarkEnd w:id="1"/>
     </w:p>
     <w:p>
       <w:pPr>
@@ -1214,6 +1233,8 @@
                                 <w:pStyle w:val="NormalWeb"/>
                                 <w:spacing w:before="0" w:beforeAutospacing="0" w:after="160" w:afterAutospacing="0" w:line="252" w:lineRule="auto"/>
                               </w:pPr>
+                              <w:proofErr w:type="spellStart"/>
+                              <w:proofErr w:type="gramStart"/>
                               <w:r>
                                 <w:rPr>
                                   <w:rFonts w:eastAsia="Calibri"/>
@@ -1222,6 +1243,8 @@
                                 </w:rPr>
                                 <w:t>asd</w:t>
                               </w:r>
+                              <w:proofErr w:type="spellEnd"/>
+                              <w:proofErr w:type="gramEnd"/>
                             </w:p>
                           </w:txbxContent>
                         </wps:txbx>
@@ -1300,6 +1323,8 @@
                                 <w:pStyle w:val="NormalWeb"/>
                                 <w:spacing w:before="0" w:beforeAutospacing="0" w:after="160" w:afterAutospacing="0" w:line="252" w:lineRule="auto"/>
                               </w:pPr>
+                              <w:proofErr w:type="spellStart"/>
+                              <w:proofErr w:type="gramStart"/>
                               <w:r>
                                 <w:rPr>
                                   <w:rFonts w:eastAsia="Calibri"/>
@@ -1308,6 +1333,8 @@
                                 </w:rPr>
                                 <w:t>asd</w:t>
                               </w:r>
+                              <w:proofErr w:type="spellEnd"/>
+                              <w:proofErr w:type="gramEnd"/>
                             </w:p>
                           </w:txbxContent>
                         </wps:txbx>
@@ -1389,6 +1416,8 @@
                                 <w:pStyle w:val="NormalWeb"/>
                                 <w:spacing w:before="0" w:beforeAutospacing="0" w:after="160" w:afterAutospacing="0" w:line="252" w:lineRule="auto"/>
                               </w:pPr>
+                              <w:proofErr w:type="spellStart"/>
+                              <w:proofErr w:type="gramStart"/>
                               <w:r>
                                 <w:rPr>
                                   <w:rFonts w:eastAsia="Calibri"/>
@@ -1397,6 +1426,8 @@
                                 </w:rPr>
                                 <w:t>asd</w:t>
                               </w:r>
+                              <w:proofErr w:type="spellEnd"/>
+                              <w:proofErr w:type="gramEnd"/>
                             </w:p>
                           </w:txbxContent>
                         </wps:txbx>
@@ -1690,6 +1721,8 @@
                                   <w:pStyle w:val="NormalWeb"/>
                                   <w:spacing w:before="0" w:beforeAutospacing="0" w:after="160" w:afterAutospacing="0" w:line="254" w:lineRule="auto"/>
                                 </w:pPr>
+                                <w:proofErr w:type="spellStart"/>
+                                <w:proofErr w:type="gramStart"/>
                                 <w:r>
                                   <w:rPr>
                                     <w:rFonts w:eastAsia="Calibri"/>
@@ -1698,6 +1731,8 @@
                                   </w:rPr>
                                   <w:t>asd</w:t>
                                 </w:r>
+                                <w:proofErr w:type="spellEnd"/>
+                                <w:proofErr w:type="gramEnd"/>
                               </w:p>
                             </w:txbxContent>
                           </wps:txbx>
@@ -1822,11 +1857,21 @@
                                   <w:sz w:val="18"/>
                                 </w:rPr>
                               </w:pPr>
+                              <w:proofErr w:type="spellStart"/>
+                              <w:proofErr w:type="gramStart"/>
                               <w:r>
                                 <w:rPr>
                                   <w:sz w:val="18"/>
                                 </w:rPr>
-                                <w:t>async replication</w:t>
+                                <w:t>async</w:t>
+                              </w:r>
+                              <w:proofErr w:type="spellEnd"/>
+                              <w:proofErr w:type="gramEnd"/>
+                              <w:r>
+                                <w:rPr>
+                                  <w:sz w:val="18"/>
+                                </w:rPr>
+                                <w:t xml:space="preserve"> replication</w:t>
                               </w:r>
                             </w:p>
                           </w:txbxContent>
@@ -1921,13 +1966,23 @@
                                 <w:pStyle w:val="NormalWeb"/>
                                 <w:spacing w:before="0" w:beforeAutospacing="0" w:after="160" w:afterAutospacing="0" w:line="256" w:lineRule="auto"/>
                               </w:pPr>
+                              <w:proofErr w:type="gramStart"/>
                               <w:r>
                                 <w:rPr>
                                   <w:rFonts w:eastAsia="Calibri"/>
                                   <w:sz w:val="18"/>
                                   <w:szCs w:val="18"/>
                                 </w:rPr>
-                                <w:t>sync replication</w:t>
+                                <w:t>sync</w:t>
+                              </w:r>
+                              <w:proofErr w:type="gramEnd"/>
+                              <w:r>
+                                <w:rPr>
+                                  <w:rFonts w:eastAsia="Calibri"/>
+                                  <w:sz w:val="18"/>
+                                  <w:szCs w:val="18"/>
+                                </w:rPr>
+                                <w:t xml:space="preserve"> replication</w:t>
                               </w:r>
                             </w:p>
                           </w:txbxContent>
@@ -2010,13 +2065,41 @@
                                 <w:pStyle w:val="NormalWeb"/>
                                 <w:spacing w:before="0" w:beforeAutospacing="0" w:after="160" w:afterAutospacing="0" w:line="254" w:lineRule="auto"/>
                               </w:pPr>
+                              <w:proofErr w:type="gramStart"/>
                               <w:r>
                                 <w:rPr>
                                   <w:rFonts w:eastAsia="Calibri"/>
                                   <w:sz w:val="18"/>
                                   <w:szCs w:val="18"/>
                                 </w:rPr>
-                                <w:t>bulk sync/async replication</w:t>
+                                <w:t>bulk</w:t>
+                              </w:r>
+                              <w:proofErr w:type="gramEnd"/>
+                              <w:r>
+                                <w:rPr>
+                                  <w:rFonts w:eastAsia="Calibri"/>
+                                  <w:sz w:val="18"/>
+                                  <w:szCs w:val="18"/>
+                                </w:rPr>
+                                <w:t xml:space="preserve"> sync/</w:t>
+                              </w:r>
+                              <w:proofErr w:type="spellStart"/>
+                              <w:r>
+                                <w:rPr>
+                                  <w:rFonts w:eastAsia="Calibri"/>
+                                  <w:sz w:val="18"/>
+                                  <w:szCs w:val="18"/>
+                                </w:rPr>
+                                <w:t>async</w:t>
+                              </w:r>
+                              <w:proofErr w:type="spellEnd"/>
+                              <w:r>
+                                <w:rPr>
+                                  <w:rFonts w:eastAsia="Calibri"/>
+                                  <w:sz w:val="18"/>
+                                  <w:szCs w:val="18"/>
+                                </w:rPr>
+                                <w:t xml:space="preserve"> replication</w:t>
                               </w:r>
                             </w:p>
                           </w:txbxContent>
@@ -2583,9 +2666,11 @@
       <w:r>
         <w:t xml:space="preserve">Kafka persistence is essentially an implementation of </w:t>
       </w:r>
+      <w:proofErr w:type="spellStart"/>
       <w:r>
         <w:t>SpaceSynchronizationEndpoint</w:t>
       </w:r>
+      <w:proofErr w:type="spellEnd"/>
       <w:r>
         <w:t>.</w:t>
       </w:r>
@@ -2605,8 +2690,13 @@
       <w:pPr>
         <w:pStyle w:val="ListParagraph"/>
       </w:pPr>
-      <w:r>
-        <w:t xml:space="preserve">GigaSpace-Kafka protocol is </w:t>
+      <w:proofErr w:type="spellStart"/>
+      <w:r>
+        <w:t>GigaSpace</w:t>
+      </w:r>
+      <w:proofErr w:type="spellEnd"/>
+      <w:r>
+        <w:t xml:space="preserve">-Kafka protocol is </w:t>
       </w:r>
       <w:r>
         <w:t xml:space="preserve">simple and </w:t>
@@ -2627,7 +2717,15 @@
         <w:t xml:space="preserve"> Data itself could be represented either as a single object or as a dictionary of key/values.</w:t>
       </w:r>
       <w:r>
-        <w:t xml:space="preserve"> Object corresponds to Space entity and dictionary to SpaceDocument.</w:t>
+        <w:t xml:space="preserve"> Object corresponds to Space entity and dictionary to </w:t>
+      </w:r>
+      <w:proofErr w:type="spellStart"/>
+      <w:r>
+        <w:t>SpaceDocument</w:t>
+      </w:r>
+      <w:proofErr w:type="spellEnd"/>
+      <w:r>
+        <w:t>.</w:t>
       </w:r>
       <w:r>
         <w:t xml:space="preserve"> Since message should be sent over the wire, </w:t>
@@ -2654,7 +2752,15 @@
         <w:t>ava serialization mechanism</w:t>
       </w:r>
       <w:r>
-        <w:t xml:space="preserve"> which implies Space classes (domain model) be serializable.</w:t>
+        <w:t xml:space="preserve"> which implies Space classes (domain model) be </w:t>
+      </w:r>
+      <w:proofErr w:type="spellStart"/>
+      <w:r>
+        <w:t>serializable</w:t>
+      </w:r>
+      <w:proofErr w:type="spellEnd"/>
+      <w:r>
+        <w:t>.</w:t>
       </w:r>
       <w:r>
         <w:t xml:space="preserve"> </w:t>
@@ -2693,9 +2799,11 @@
       <w:r>
         <w:t xml:space="preserve">in </w:t>
       </w:r>
+      <w:proofErr w:type="spellStart"/>
       <w:r>
         <w:t>SpaceSynchronizationEndpoint</w:t>
       </w:r>
+      <w:proofErr w:type="spellEnd"/>
       <w:r>
         <w:t>, it</w:t>
       </w:r>
@@ -2847,6 +2955,8 @@
                                   <w:pStyle w:val="NormalWeb"/>
                                   <w:spacing w:before="0" w:beforeAutospacing="0" w:after="160" w:afterAutospacing="0" w:line="252" w:lineRule="auto"/>
                                 </w:pPr>
+                                <w:proofErr w:type="spellStart"/>
+                                <w:proofErr w:type="gramStart"/>
                                 <w:r>
                                   <w:rPr>
                                     <w:rFonts w:eastAsia="Calibri"/>
@@ -2855,6 +2965,8 @@
                                   </w:rPr>
                                   <w:t>asd</w:t>
                                 </w:r>
+                                <w:proofErr w:type="spellEnd"/>
+                                <w:proofErr w:type="gramEnd"/>
                               </w:p>
                             </w:txbxContent>
                           </wps:txbx>
@@ -2933,6 +3045,8 @@
                                   <w:pStyle w:val="NormalWeb"/>
                                   <w:spacing w:before="0" w:beforeAutospacing="0" w:after="160" w:afterAutospacing="0" w:line="252" w:lineRule="auto"/>
                                 </w:pPr>
+                                <w:proofErr w:type="spellStart"/>
+                                <w:proofErr w:type="gramStart"/>
                                 <w:r>
                                   <w:rPr>
                                     <w:rFonts w:eastAsia="Calibri"/>
@@ -2941,6 +3055,8 @@
                                   </w:rPr>
                                   <w:t>asd</w:t>
                                 </w:r>
+                                <w:proofErr w:type="spellEnd"/>
+                                <w:proofErr w:type="gramEnd"/>
                               </w:p>
                             </w:txbxContent>
                           </wps:txbx>
@@ -4328,8 +4444,18 @@
                                   <w:sz w:val="16"/>
                                   <w:szCs w:val="16"/>
                                 </w:rPr>
-                                <w:t>Order written to GigaSpace</w:t>
+                                <w:t xml:space="preserve">Order written to </w:t>
                               </w:r>
+                              <w:proofErr w:type="spellStart"/>
+                              <w:r>
+                                <w:rPr>
+                                  <w:rFonts w:eastAsia="Calibri"/>
+                                  <w:sz w:val="16"/>
+                                  <w:szCs w:val="16"/>
+                                </w:rPr>
+                                <w:t>GigaSpace</w:t>
+                              </w:r>
+                              <w:proofErr w:type="spellEnd"/>
                             </w:p>
                           </w:txbxContent>
                         </wps:txbx>
@@ -4447,7 +4573,23 @@
                                   <w:sz w:val="16"/>
                                   <w:szCs w:val="16"/>
                                 </w:rPr>
-                                <w:t xml:space="preserve"> in consumers</w:t>
+                                <w:t xml:space="preserve"> </w:t>
+                              </w:r>
+                              <w:r>
+                                <w:rPr>
+                                  <w:rFonts w:eastAsia="Calibri"/>
+                                  <w:sz w:val="16"/>
+                                  <w:szCs w:val="16"/>
+                                </w:rPr>
+                                <w:t>by</w:t>
+                              </w:r>
+                              <w:r>
+                                <w:rPr>
+                                  <w:rFonts w:eastAsia="Calibri"/>
+                                  <w:sz w:val="16"/>
+                                  <w:szCs w:val="16"/>
+                                </w:rPr>
+                                <w:t xml:space="preserve"> consumers</w:t>
                               </w:r>
                             </w:p>
                           </w:txbxContent>
@@ -5089,7 +5231,23 @@
                             <w:sz w:val="16"/>
                             <w:szCs w:val="16"/>
                           </w:rPr>
-                          <w:t xml:space="preserve"> in consumers</w:t>
+                          <w:t xml:space="preserve"> </w:t>
+                        </w:r>
+                        <w:r>
+                          <w:rPr>
+                            <w:rFonts w:eastAsia="Calibri"/>
+                            <w:sz w:val="16"/>
+                            <w:szCs w:val="16"/>
+                          </w:rPr>
+                          <w:t>by</w:t>
+                        </w:r>
+                        <w:r>
+                          <w:rPr>
+                            <w:rFonts w:eastAsia="Calibri"/>
+                            <w:sz w:val="16"/>
+                            <w:szCs w:val="16"/>
+                          </w:rPr>
+                          <w:t xml:space="preserve"> consumers</w:t>
                         </w:r>
                       </w:p>
                     </w:txbxContent>
@@ -5111,11 +5269,11 @@
       <w:pPr>
         <w:pStyle w:val="Heading1"/>
       </w:pPr>
-      <w:bookmarkStart w:id="3" w:name="_Toc380056469"/>
+      <w:bookmarkStart w:id="2" w:name="_Toc380056469"/>
       <w:r>
         <w:t>Getting started</w:t>
       </w:r>
-      <w:bookmarkEnd w:id="3"/>
+      <w:bookmarkEnd w:id="2"/>
       <w:r>
         <w:t xml:space="preserve"> </w:t>
       </w:r>
@@ -5136,7 +5294,15 @@
         <w:t>application</w:t>
       </w:r>
       <w:r>
-        <w:t xml:space="preserve"> located in &lt;project_root&gt;/example which </w:t>
+        <w:t xml:space="preserve"> located in &lt;</w:t>
+      </w:r>
+      <w:proofErr w:type="spellStart"/>
+      <w:r>
+        <w:t>project_root</w:t>
+      </w:r>
+      <w:proofErr w:type="spellEnd"/>
+      <w:r>
+        <w:t xml:space="preserve">&gt;/example which </w:t>
       </w:r>
       <w:r>
         <w:t>demonstrates</w:t>
@@ -5151,7 +5317,15 @@
         <w:t xml:space="preserve">configure Kafka persistence and </w:t>
       </w:r>
       <w:r>
-        <w:t>implement a simple Kafka consumer to pull data from Kafka and store in HsqlDB.</w:t>
+        <w:t xml:space="preserve">implement a simple Kafka consumer to pull data from Kafka and store in </w:t>
+      </w:r>
+      <w:proofErr w:type="spellStart"/>
+      <w:r>
+        <w:t>HsqlDB</w:t>
+      </w:r>
+      <w:proofErr w:type="spellEnd"/>
+      <w:r>
+        <w:t>.</w:t>
       </w:r>
     </w:p>
     <w:p>
@@ -5210,17 +5384,40 @@
         <w:pStyle w:val="ListParagraph"/>
         <w:ind w:left="1440"/>
       </w:pPr>
-      <w:r>
-        <w:t>bin/zookeeper-server-start.sh config/zookeeper.properties</w:t>
-      </w:r>
+      <w:proofErr w:type="gramStart"/>
+      <w:r>
+        <w:t>bin/zookeeper-server-start.sh</w:t>
+      </w:r>
+      <w:proofErr w:type="gramEnd"/>
+      <w:r>
+        <w:t xml:space="preserve"> </w:t>
+      </w:r>
+      <w:proofErr w:type="spellStart"/>
+      <w:r>
+        <w:t>config</w:t>
+      </w:r>
+      <w:proofErr w:type="spellEnd"/>
+      <w:r>
+        <w:t>/</w:t>
+      </w:r>
+      <w:proofErr w:type="spellStart"/>
+      <w:r>
+        <w:t>zookeeper.properties</w:t>
+      </w:r>
+      <w:proofErr w:type="spellEnd"/>
     </w:p>
     <w:p>
       <w:pPr>
         <w:pStyle w:val="ListParagraph"/>
         <w:ind w:left="1440"/>
       </w:pPr>
-      <w:r>
-        <w:t>bin/kafka-list-topic.sh --zookeeper localhost:2181</w:t>
+      <w:proofErr w:type="gramStart"/>
+      <w:r>
+        <w:t>bin/kafka-list-topic.sh</w:t>
+      </w:r>
+      <w:proofErr w:type="gramEnd"/>
+      <w:r>
+        <w:t xml:space="preserve"> --zookeeper localhost:2181</w:t>
       </w:r>
     </w:p>
     <w:p>
@@ -5243,8 +5440,21 @@
         <w:pStyle w:val="ListParagraph"/>
         <w:ind w:left="1440"/>
       </w:pPr>
-      <w:r>
-        <w:t>cd &lt;project_root&gt;</w:t>
+      <w:proofErr w:type="gramStart"/>
+      <w:r>
+        <w:t>cd</w:t>
+      </w:r>
+      <w:proofErr w:type="gramEnd"/>
+      <w:r>
+        <w:t xml:space="preserve"> &lt;</w:t>
+      </w:r>
+      <w:proofErr w:type="spellStart"/>
+      <w:r>
+        <w:t>project_root</w:t>
+      </w:r>
+      <w:proofErr w:type="spellEnd"/>
+      <w:r>
+        <w:t>&gt;</w:t>
       </w:r>
     </w:p>
     <w:p>
@@ -5252,8 +5462,15 @@
         <w:pStyle w:val="ListParagraph"/>
         <w:ind w:left="1440"/>
       </w:pPr>
-      <w:r>
-        <w:t xml:space="preserve">mvn </w:t>
+      <w:proofErr w:type="spellStart"/>
+      <w:proofErr w:type="gramStart"/>
+      <w:r>
+        <w:t>mvn</w:t>
+      </w:r>
+      <w:proofErr w:type="spellEnd"/>
+      <w:proofErr w:type="gramEnd"/>
+      <w:r>
+        <w:t xml:space="preserve"> </w:t>
       </w:r>
       <w:r>
         <w:t xml:space="preserve">clean </w:t>
@@ -5271,16 +5488,26 @@
         </w:numPr>
       </w:pPr>
       <w:r>
-        <w:t>Deploy example to GigaSpaces</w:t>
-      </w:r>
+        <w:t xml:space="preserve">Deploy example to </w:t>
+      </w:r>
+      <w:proofErr w:type="spellStart"/>
+      <w:r>
+        <w:t>GigaSpaces</w:t>
+      </w:r>
+      <w:proofErr w:type="spellEnd"/>
     </w:p>
     <w:p>
       <w:pPr>
         <w:pStyle w:val="ListParagraph"/>
         <w:ind w:left="1440"/>
       </w:pPr>
-      <w:r>
-        <w:t>cd example</w:t>
+      <w:proofErr w:type="gramStart"/>
+      <w:r>
+        <w:t>cd</w:t>
+      </w:r>
+      <w:proofErr w:type="gramEnd"/>
+      <w:r>
+        <w:t xml:space="preserve"> example</w:t>
       </w:r>
     </w:p>
     <w:p>
@@ -5288,9 +5515,21 @@
         <w:pStyle w:val="ListParagraph"/>
         <w:ind w:left="1440"/>
       </w:pPr>
-      <w:r>
-        <w:t>mvn os:deploy</w:t>
-      </w:r>
+      <w:proofErr w:type="spellStart"/>
+      <w:proofErr w:type="gramStart"/>
+      <w:r>
+        <w:t>mvn</w:t>
+      </w:r>
+      <w:proofErr w:type="spellEnd"/>
+      <w:proofErr w:type="gramEnd"/>
+      <w:r>
+        <w:t xml:space="preserve"> </w:t>
+      </w:r>
+      <w:proofErr w:type="spellStart"/>
+      <w:r>
+        <w:t>os:deploy</w:t>
+      </w:r>
+      <w:proofErr w:type="spellEnd"/>
     </w:p>
     <w:p>
       <w:pPr>
@@ -5304,7 +5543,15 @@
         <w:t>Run</w:t>
       </w:r>
       <w:r>
-        <w:t xml:space="preserve"> HsqlDB </w:t>
+        <w:t xml:space="preserve"> </w:t>
+      </w:r>
+      <w:proofErr w:type="spellStart"/>
+      <w:r>
+        <w:t>HsqlDB</w:t>
+      </w:r>
+      <w:proofErr w:type="spellEnd"/>
+      <w:r>
+        <w:t xml:space="preserve"> </w:t>
       </w:r>
       <w:r>
         <w:t>client and make sure data is populated into ‘data’ table.</w:t>
@@ -5315,17 +5562,34 @@
         <w:pStyle w:val="ListParagraph"/>
         <w:ind w:left="1440"/>
       </w:pPr>
-      <w:r>
-        <w:t>mvn os:hsql-ui</w:t>
-      </w:r>
+      <w:proofErr w:type="spellStart"/>
+      <w:proofErr w:type="gramStart"/>
+      <w:r>
+        <w:t>mvn</w:t>
+      </w:r>
+      <w:proofErr w:type="spellEnd"/>
+      <w:proofErr w:type="gramEnd"/>
+      <w:r>
+        <w:t xml:space="preserve"> </w:t>
+      </w:r>
+      <w:proofErr w:type="spellStart"/>
+      <w:r>
+        <w:t>os:hsql-ui</w:t>
+      </w:r>
+      <w:proofErr w:type="spellEnd"/>
     </w:p>
     <w:p>
       <w:pPr>
         <w:pStyle w:val="ListParagraph"/>
         <w:ind w:left="1440"/>
       </w:pPr>
-      <w:r>
-        <w:t>select * from data;</w:t>
+      <w:proofErr w:type="gramStart"/>
+      <w:r>
+        <w:t>select</w:t>
+      </w:r>
+      <w:proofErr w:type="gramEnd"/>
+      <w:r>
+        <w:t xml:space="preserve"> * from data;</w:t>
       </w:r>
     </w:p>
     <w:p>
@@ -5349,40 +5613,56 @@
       <w:pPr>
         <w:pStyle w:val="Heading1"/>
       </w:pPr>
-      <w:bookmarkStart w:id="4" w:name="_Toc380056470"/>
+      <w:bookmarkStart w:id="3" w:name="_Toc380056470"/>
       <w:r>
         <w:t>Configuration</w:t>
+      </w:r>
+      <w:bookmarkEnd w:id="3"/>
+    </w:p>
+    <w:p>
+      <w:pPr>
+        <w:pStyle w:val="ListParagraph"/>
+      </w:pPr>
+    </w:p>
+    <w:p>
+      <w:pPr>
+        <w:pStyle w:val="Heading2"/>
+      </w:pPr>
+      <w:bookmarkStart w:id="4" w:name="_Toc380056471"/>
+      <w:r>
+        <w:t>Library dependency</w:t>
       </w:r>
       <w:bookmarkEnd w:id="4"/>
     </w:p>
     <w:p>
       <w:pPr>
         <w:pStyle w:val="ListParagraph"/>
+        <w:ind w:left="1080"/>
       </w:pPr>
     </w:p>
     <w:p>
       <w:pPr>
-        <w:pStyle w:val="Heading2"/>
-      </w:pPr>
-      <w:bookmarkStart w:id="5" w:name="_Toc380056471"/>
-      <w:r>
-        <w:t>Library dependency</w:t>
-      </w:r>
-      <w:bookmarkEnd w:id="5"/>
-    </w:p>
-    <w:p>
-      <w:pPr>
         <w:pStyle w:val="ListParagraph"/>
         <w:ind w:left="1080"/>
       </w:pPr>
-    </w:p>
-    <w:p>
-      <w:pPr>
-        <w:pStyle w:val="ListParagraph"/>
-        <w:ind w:left="1080"/>
-      </w:pPr>
-      <w:r>
-        <w:t>The following maven dependency needs to be included to your project in order to use Kafka persistence. This artifact is built from &lt;project_rood&gt;/kafka-persistence source directory.</w:t>
+      <w:r>
+        <w:t>The following maven dependency needs to be included to your project in order to use Kafka persistence. This artifact is built from &lt;</w:t>
+      </w:r>
+      <w:proofErr w:type="spellStart"/>
+      <w:r>
+        <w:t>project_rood</w:t>
+      </w:r>
+      <w:proofErr w:type="spellEnd"/>
+      <w:r>
+        <w:t>&gt;/</w:t>
+      </w:r>
+      <w:proofErr w:type="spellStart"/>
+      <w:r>
+        <w:t>kafka</w:t>
+      </w:r>
+      <w:proofErr w:type="spellEnd"/>
+      <w:r>
+        <w:t>-persistence source directory.</w:t>
       </w:r>
     </w:p>
     <w:p>
@@ -5415,6 +5695,7 @@
         </w:rPr>
         <w:t xml:space="preserve">        &lt;</w:t>
       </w:r>
+      <w:proofErr w:type="gramStart"/>
       <w:r>
         <w:rPr>
           <w:b/>
@@ -5426,6 +5707,7 @@
         </w:rPr>
         <w:t>dependency</w:t>
       </w:r>
+      <w:proofErr w:type="gramEnd"/>
       <w:r>
         <w:rPr>
           <w:sz w:val="16"/>
@@ -5457,6 +5739,7 @@
           <w:szCs w:val="16"/>
           <w:shd w:val="clear" w:color="auto" w:fill="FFFFFF"/>
         </w:rPr>
+        <w:lastRenderedPageBreak/>
         <w:t xml:space="preserve">            </w:t>
       </w:r>
       <w:r>
@@ -5467,6 +5750,8 @@
         </w:rPr>
         <w:t>&lt;</w:t>
       </w:r>
+      <w:proofErr w:type="spellStart"/>
+      <w:proofErr w:type="gramStart"/>
       <w:r>
         <w:rPr>
           <w:b/>
@@ -5478,6 +5763,7 @@
         </w:rPr>
         <w:t>groupId</w:t>
       </w:r>
+      <w:proofErr w:type="spellEnd"/>
       <w:r>
         <w:rPr>
           <w:sz w:val="16"/>
@@ -5486,6 +5772,8 @@
         </w:rPr>
         <w:t>&gt;</w:t>
       </w:r>
+      <w:proofErr w:type="spellStart"/>
+      <w:proofErr w:type="gramEnd"/>
       <w:r>
         <w:rPr>
           <w:sz w:val="16"/>
@@ -5494,6 +5782,7 @@
         </w:rPr>
         <w:t>com.epam</w:t>
       </w:r>
+      <w:proofErr w:type="spellEnd"/>
       <w:r>
         <w:rPr>
           <w:sz w:val="16"/>
@@ -5502,6 +5791,7 @@
         </w:rPr>
         <w:t>&lt;/</w:t>
       </w:r>
+      <w:proofErr w:type="spellStart"/>
       <w:r>
         <w:rPr>
           <w:b/>
@@ -5513,6 +5803,7 @@
         </w:rPr>
         <w:t>groupId</w:t>
       </w:r>
+      <w:proofErr w:type="spellEnd"/>
       <w:r>
         <w:rPr>
           <w:sz w:val="16"/>
@@ -5544,7 +5835,6 @@
           <w:szCs w:val="16"/>
           <w:shd w:val="clear" w:color="auto" w:fill="FFFFFF"/>
         </w:rPr>
-        <w:lastRenderedPageBreak/>
         <w:t xml:space="preserve">            </w:t>
       </w:r>
       <w:r>
@@ -5555,6 +5845,8 @@
         </w:rPr>
         <w:t>&lt;</w:t>
       </w:r>
+      <w:proofErr w:type="spellStart"/>
+      <w:proofErr w:type="gramStart"/>
       <w:r>
         <w:rPr>
           <w:b/>
@@ -5566,6 +5858,7 @@
         </w:rPr>
         <w:t>artifactId</w:t>
       </w:r>
+      <w:proofErr w:type="spellEnd"/>
       <w:r>
         <w:rPr>
           <w:sz w:val="16"/>
@@ -5574,13 +5867,24 @@
         </w:rPr>
         <w:t>&gt;</w:t>
       </w:r>
+      <w:proofErr w:type="spellStart"/>
+      <w:proofErr w:type="gramEnd"/>
       <w:r>
         <w:rPr>
           <w:sz w:val="16"/>
           <w:szCs w:val="16"/>
           <w:shd w:val="clear" w:color="auto" w:fill="FFFFFF"/>
         </w:rPr>
-        <w:t>kafka-persistence</w:t>
+        <w:t>kafka</w:t>
+      </w:r>
+      <w:proofErr w:type="spellEnd"/>
+      <w:r>
+        <w:rPr>
+          <w:sz w:val="16"/>
+          <w:szCs w:val="16"/>
+          <w:shd w:val="clear" w:color="auto" w:fill="FFFFFF"/>
+        </w:rPr>
+        <w:t>-persistence</w:t>
       </w:r>
       <w:r>
         <w:rPr>
@@ -5590,6 +5894,7 @@
         </w:rPr>
         <w:t>&lt;/</w:t>
       </w:r>
+      <w:proofErr w:type="spellStart"/>
       <w:r>
         <w:rPr>
           <w:b/>
@@ -5601,6 +5906,7 @@
         </w:rPr>
         <w:t>artifactId</w:t>
       </w:r>
+      <w:proofErr w:type="spellEnd"/>
       <w:r>
         <w:rPr>
           <w:sz w:val="16"/>
@@ -5642,6 +5948,7 @@
         </w:rPr>
         <w:t>&lt;</w:t>
       </w:r>
+      <w:proofErr w:type="gramStart"/>
       <w:r>
         <w:rPr>
           <w:b/>
@@ -5661,6 +5968,7 @@
         </w:rPr>
         <w:t>&gt;</w:t>
       </w:r>
+      <w:proofErr w:type="gramEnd"/>
       <w:r>
         <w:rPr>
           <w:sz w:val="16"/>
@@ -5763,11 +6071,11 @@
       <w:pPr>
         <w:pStyle w:val="Heading2"/>
       </w:pPr>
-      <w:bookmarkStart w:id="6" w:name="_Toc380056472"/>
+      <w:bookmarkStart w:id="5" w:name="_Toc380056472"/>
       <w:r>
         <w:t>Mirror service</w:t>
       </w:r>
-      <w:bookmarkEnd w:id="6"/>
+      <w:bookmarkEnd w:id="5"/>
       <w:r>
         <w:t xml:space="preserve"> </w:t>
       </w:r>
@@ -5883,7 +6191,33 @@
           <w:szCs w:val="16"/>
           <w:shd w:val="clear" w:color="auto" w:fill="EFEFEF"/>
         </w:rPr>
-        <w:t>"kafkaSpaceSynchronizationEndpoint"</w:t>
+        <w:t>"</w:t>
+      </w:r>
+      <w:proofErr w:type="spellStart"/>
+      <w:r>
+        <w:rPr>
+          <w:rFonts w:ascii="Courier New" w:eastAsia="Times New Roman" w:hAnsi="Courier New" w:cs="Courier New"/>
+          <w:b/>
+          <w:bCs/>
+          <w:color w:val="008000"/>
+          <w:sz w:val="16"/>
+          <w:szCs w:val="16"/>
+          <w:shd w:val="clear" w:color="auto" w:fill="EFEFEF"/>
+        </w:rPr>
+        <w:t>kafkaSpaceSynchronizationEndpoint</w:t>
+      </w:r>
+      <w:proofErr w:type="spellEnd"/>
+      <w:r>
+        <w:rPr>
+          <w:rFonts w:ascii="Courier New" w:eastAsia="Times New Roman" w:hAnsi="Courier New" w:cs="Courier New"/>
+          <w:b/>
+          <w:bCs/>
+          <w:color w:val="008000"/>
+          <w:sz w:val="16"/>
+          <w:szCs w:val="16"/>
+          <w:shd w:val="clear" w:color="auto" w:fill="EFEFEF"/>
+        </w:rPr>
+        <w:t>"</w:t>
       </w:r>
       <w:r>
         <w:rPr>
@@ -6024,7 +6358,33 @@
           <w:szCs w:val="16"/>
           <w:shd w:val="clear" w:color="auto" w:fill="EFEFEF"/>
         </w:rPr>
-        <w:t>"producerProperties"</w:t>
+        <w:t>"</w:t>
+      </w:r>
+      <w:proofErr w:type="spellStart"/>
+      <w:r>
+        <w:rPr>
+          <w:rFonts w:ascii="Courier New" w:eastAsia="Times New Roman" w:hAnsi="Courier New" w:cs="Courier New"/>
+          <w:b/>
+          <w:bCs/>
+          <w:color w:val="008000"/>
+          <w:sz w:val="16"/>
+          <w:szCs w:val="16"/>
+          <w:shd w:val="clear" w:color="auto" w:fill="EFEFEF"/>
+        </w:rPr>
+        <w:t>producerProperties</w:t>
+      </w:r>
+      <w:proofErr w:type="spellEnd"/>
+      <w:r>
+        <w:rPr>
+          <w:rFonts w:ascii="Courier New" w:eastAsia="Times New Roman" w:hAnsi="Courier New" w:cs="Courier New"/>
+          <w:b/>
+          <w:bCs/>
+          <w:color w:val="008000"/>
+          <w:sz w:val="16"/>
+          <w:szCs w:val="16"/>
+          <w:shd w:val="clear" w:color="auto" w:fill="EFEFEF"/>
+        </w:rPr>
+        <w:t>"</w:t>
       </w:r>
       <w:r>
         <w:rPr>
@@ -6089,6 +6449,7 @@
         </w:rPr>
         <w:t>&lt;</w:t>
       </w:r>
+      <w:proofErr w:type="gramStart"/>
       <w:r>
         <w:rPr>
           <w:rFonts w:ascii="Courier New" w:eastAsia="Times New Roman" w:hAnsi="Courier New" w:cs="Courier New"/>
@@ -6101,6 +6462,7 @@
         </w:rPr>
         <w:t>props</w:t>
       </w:r>
+      <w:proofErr w:type="gramEnd"/>
       <w:r>
         <w:rPr>
           <w:rFonts w:ascii="Courier New" w:eastAsia="Times New Roman" w:hAnsi="Courier New" w:cs="Courier New"/>
@@ -6207,7 +6569,33 @@
           <w:szCs w:val="16"/>
           <w:shd w:val="clear" w:color="auto" w:fill="EFEFEF"/>
         </w:rPr>
-        <w:t>"metadata.broker.list"</w:t>
+        <w:t>"</w:t>
+      </w:r>
+      <w:proofErr w:type="spellStart"/>
+      <w:r>
+        <w:rPr>
+          <w:rFonts w:ascii="Courier New" w:eastAsia="Times New Roman" w:hAnsi="Courier New" w:cs="Courier New"/>
+          <w:b/>
+          <w:bCs/>
+          <w:color w:val="008000"/>
+          <w:sz w:val="16"/>
+          <w:szCs w:val="16"/>
+          <w:shd w:val="clear" w:color="auto" w:fill="EFEFEF"/>
+        </w:rPr>
+        <w:t>metadata.broker.list</w:t>
+      </w:r>
+      <w:proofErr w:type="spellEnd"/>
+      <w:r>
+        <w:rPr>
+          <w:rFonts w:ascii="Courier New" w:eastAsia="Times New Roman" w:hAnsi="Courier New" w:cs="Courier New"/>
+          <w:b/>
+          <w:bCs/>
+          <w:color w:val="008000"/>
+          <w:sz w:val="16"/>
+          <w:szCs w:val="16"/>
+          <w:shd w:val="clear" w:color="auto" w:fill="EFEFEF"/>
+        </w:rPr>
+        <w:t>"</w:t>
       </w:r>
       <w:r>
         <w:rPr>
@@ -6230,6 +6618,7 @@
         </w:rPr>
         <w:t>localhost</w:t>
       </w:r>
+      <w:proofErr w:type="gramStart"/>
       <w:r>
         <w:rPr>
           <w:rFonts w:ascii="Courier New" w:eastAsia="Times New Roman" w:hAnsi="Courier New" w:cs="Courier New"/>
@@ -6239,6 +6628,7 @@
         </w:rPr>
         <w:t>:9092</w:t>
       </w:r>
+      <w:proofErr w:type="gramEnd"/>
       <w:r>
         <w:rPr>
           <w:rFonts w:ascii="Courier New" w:eastAsia="Times New Roman" w:hAnsi="Courier New" w:cs="Courier New"/>
@@ -6323,6 +6713,7 @@
         </w:rPr>
         <w:t>&lt;</w:t>
       </w:r>
+      <w:proofErr w:type="gramStart"/>
       <w:r>
         <w:rPr>
           <w:rFonts w:ascii="Courier New" w:eastAsia="Times New Roman" w:hAnsi="Courier New" w:cs="Courier New"/>
@@ -6335,6 +6726,7 @@
         </w:rPr>
         <w:t>prop</w:t>
       </w:r>
+      <w:proofErr w:type="gramEnd"/>
       <w:r>
         <w:rPr>
           <w:rFonts w:ascii="Courier New" w:eastAsia="Times New Roman" w:hAnsi="Courier New" w:cs="Courier New"/>
@@ -6366,7 +6758,33 @@
           <w:szCs w:val="16"/>
           <w:shd w:val="clear" w:color="auto" w:fill="EFEFEF"/>
         </w:rPr>
-        <w:t>"request.required.acks"</w:t>
+        <w:t>"</w:t>
+      </w:r>
+      <w:proofErr w:type="spellStart"/>
+      <w:r>
+        <w:rPr>
+          <w:rFonts w:ascii="Courier New" w:eastAsia="Times New Roman" w:hAnsi="Courier New" w:cs="Courier New"/>
+          <w:b/>
+          <w:bCs/>
+          <w:color w:val="008000"/>
+          <w:sz w:val="16"/>
+          <w:szCs w:val="16"/>
+          <w:shd w:val="clear" w:color="auto" w:fill="EFEFEF"/>
+        </w:rPr>
+        <w:t>request.required.acks</w:t>
+      </w:r>
+      <w:proofErr w:type="spellEnd"/>
+      <w:r>
+        <w:rPr>
+          <w:rFonts w:ascii="Courier New" w:eastAsia="Times New Roman" w:hAnsi="Courier New" w:cs="Courier New"/>
+          <w:b/>
+          <w:bCs/>
+          <w:color w:val="008000"/>
+          <w:sz w:val="16"/>
+          <w:szCs w:val="16"/>
+          <w:shd w:val="clear" w:color="auto" w:fill="EFEFEF"/>
+        </w:rPr>
+        <w:t>"</w:t>
       </w:r>
       <w:r>
         <w:rPr>
@@ -6837,7 +7255,33 @@
           <w:szCs w:val="16"/>
           <w:shd w:val="clear" w:color="auto" w:fill="FFFFFF"/>
         </w:rPr>
-        <w:t xml:space="preserve">        connects to this mirror space into the Kafka.</w:t>
+        <w:t xml:space="preserve">        </w:t>
+      </w:r>
+      <w:proofErr w:type="gramStart"/>
+      <w:r>
+        <w:rPr>
+          <w:rFonts w:ascii="Courier New" w:eastAsia="Times New Roman" w:hAnsi="Courier New" w:cs="Courier New"/>
+          <w:i/>
+          <w:iCs/>
+          <w:color w:val="808080"/>
+          <w:sz w:val="16"/>
+          <w:szCs w:val="16"/>
+          <w:shd w:val="clear" w:color="auto" w:fill="FFFFFF"/>
+        </w:rPr>
+        <w:t>connects</w:t>
+      </w:r>
+      <w:proofErr w:type="gramEnd"/>
+      <w:r>
+        <w:rPr>
+          <w:rFonts w:ascii="Courier New" w:eastAsia="Times New Roman" w:hAnsi="Courier New" w:cs="Courier New"/>
+          <w:i/>
+          <w:iCs/>
+          <w:color w:val="808080"/>
+          <w:sz w:val="16"/>
+          <w:szCs w:val="16"/>
+          <w:shd w:val="clear" w:color="auto" w:fill="FFFFFF"/>
+        </w:rPr>
+        <w:t xml:space="preserve"> to this mirror space into the Kafka.</w:t>
       </w:r>
     </w:p>
     <w:p>
@@ -6944,6 +7388,7 @@
         </w:rPr>
         <w:t>&lt;</w:t>
       </w:r>
+      <w:proofErr w:type="spellStart"/>
       <w:r>
         <w:rPr>
           <w:rFonts w:ascii="Courier New" w:eastAsia="Times New Roman" w:hAnsi="Courier New" w:cs="Courier New"/>
@@ -6954,8 +7399,23 @@
           <w:szCs w:val="16"/>
           <w:shd w:val="clear" w:color="auto" w:fill="EFEFEF"/>
         </w:rPr>
-        <w:t>os-core:mirror</w:t>
-      </w:r>
+        <w:t>os-core</w:t>
+      </w:r>
+      <w:proofErr w:type="gramStart"/>
+      <w:r>
+        <w:rPr>
+          <w:rFonts w:ascii="Courier New" w:eastAsia="Times New Roman" w:hAnsi="Courier New" w:cs="Courier New"/>
+          <w:b/>
+          <w:bCs/>
+          <w:color w:val="000080"/>
+          <w:sz w:val="16"/>
+          <w:szCs w:val="16"/>
+          <w:shd w:val="clear" w:color="auto" w:fill="EFEFEF"/>
+        </w:rPr>
+        <w:t>:mirror</w:t>
+      </w:r>
+      <w:proofErr w:type="spellEnd"/>
+      <w:proofErr w:type="gramEnd"/>
       <w:r>
         <w:rPr>
           <w:rFonts w:ascii="Courier New" w:eastAsia="Times New Roman" w:hAnsi="Courier New" w:cs="Courier New"/>
@@ -6998,6 +7458,7 @@
         </w:rPr>
         <w:t xml:space="preserve"> </w:t>
       </w:r>
+      <w:proofErr w:type="spellStart"/>
       <w:r>
         <w:rPr>
           <w:rFonts w:ascii="Courier New" w:eastAsia="Times New Roman" w:hAnsi="Courier New" w:cs="Courier New"/>
@@ -7008,7 +7469,20 @@
           <w:szCs w:val="16"/>
           <w:shd w:val="clear" w:color="auto" w:fill="EFEFEF"/>
         </w:rPr>
-        <w:t>url=</w:t>
+        <w:t>url</w:t>
+      </w:r>
+      <w:proofErr w:type="spellEnd"/>
+      <w:r>
+        <w:rPr>
+          <w:rFonts w:ascii="Courier New" w:eastAsia="Times New Roman" w:hAnsi="Courier New" w:cs="Courier New"/>
+          <w:b/>
+          <w:bCs/>
+          <w:color w:val="0000FF"/>
+          <w:sz w:val="16"/>
+          <w:szCs w:val="16"/>
+          <w:shd w:val="clear" w:color="auto" w:fill="EFEFEF"/>
+        </w:rPr>
+        <w:t>=</w:t>
       </w:r>
       <w:r>
         <w:rPr>
@@ -7053,7 +7527,33 @@
           <w:szCs w:val="16"/>
           <w:shd w:val="clear" w:color="auto" w:fill="EFEFEF"/>
         </w:rPr>
-        <w:t>"kafkaSpaceSynchronizationEndpoint"</w:t>
+        <w:t>"</w:t>
+      </w:r>
+      <w:proofErr w:type="spellStart"/>
+      <w:r>
+        <w:rPr>
+          <w:rFonts w:ascii="Courier New" w:eastAsia="Times New Roman" w:hAnsi="Courier New" w:cs="Courier New"/>
+          <w:b/>
+          <w:bCs/>
+          <w:color w:val="008000"/>
+          <w:sz w:val="16"/>
+          <w:szCs w:val="16"/>
+          <w:shd w:val="clear" w:color="auto" w:fill="EFEFEF"/>
+        </w:rPr>
+        <w:t>kafkaSpaceSynchronizationEndpoint</w:t>
+      </w:r>
+      <w:proofErr w:type="spellEnd"/>
+      <w:r>
+        <w:rPr>
+          <w:rFonts w:ascii="Courier New" w:eastAsia="Times New Roman" w:hAnsi="Courier New" w:cs="Courier New"/>
+          <w:b/>
+          <w:bCs/>
+          <w:color w:val="008000"/>
+          <w:sz w:val="16"/>
+          <w:szCs w:val="16"/>
+          <w:shd w:val="clear" w:color="auto" w:fill="EFEFEF"/>
+        </w:rPr>
+        <w:t>"</w:t>
       </w:r>
       <w:r>
         <w:rPr>
@@ -7151,6 +7651,7 @@
         </w:rPr>
         <w:t>&lt;</w:t>
       </w:r>
+      <w:proofErr w:type="spellStart"/>
       <w:r>
         <w:rPr>
           <w:rFonts w:ascii="Courier New" w:eastAsia="Times New Roman" w:hAnsi="Courier New" w:cs="Courier New"/>
@@ -7161,8 +7662,35 @@
           <w:szCs w:val="16"/>
           <w:shd w:val="clear" w:color="auto" w:fill="EFEFEF"/>
         </w:rPr>
-        <w:t>os-core:source-space</w:t>
-      </w:r>
+        <w:t>os-core</w:t>
+      </w:r>
+      <w:proofErr w:type="gramStart"/>
+      <w:r>
+        <w:rPr>
+          <w:rFonts w:ascii="Courier New" w:eastAsia="Times New Roman" w:hAnsi="Courier New" w:cs="Courier New"/>
+          <w:b/>
+          <w:bCs/>
+          <w:color w:val="000080"/>
+          <w:sz w:val="16"/>
+          <w:szCs w:val="16"/>
+          <w:shd w:val="clear" w:color="auto" w:fill="EFEFEF"/>
+        </w:rPr>
+        <w:t>:source</w:t>
+      </w:r>
+      <w:proofErr w:type="gramEnd"/>
+      <w:r>
+        <w:rPr>
+          <w:rFonts w:ascii="Courier New" w:eastAsia="Times New Roman" w:hAnsi="Courier New" w:cs="Courier New"/>
+          <w:b/>
+          <w:bCs/>
+          <w:color w:val="000080"/>
+          <w:sz w:val="16"/>
+          <w:szCs w:val="16"/>
+          <w:shd w:val="clear" w:color="auto" w:fill="EFEFEF"/>
+        </w:rPr>
+        <w:t>-space</w:t>
+      </w:r>
+      <w:proofErr w:type="spellEnd"/>
       <w:r>
         <w:rPr>
           <w:rFonts w:ascii="Courier New" w:eastAsia="Times New Roman" w:hAnsi="Courier New" w:cs="Courier New"/>
@@ -7324,6 +7852,7 @@
         </w:rPr>
         <w:t>&lt;/</w:t>
       </w:r>
+      <w:proofErr w:type="spellStart"/>
       <w:r>
         <w:rPr>
           <w:rFonts w:ascii="Courier New" w:eastAsia="Times New Roman" w:hAnsi="Courier New" w:cs="Courier New"/>
@@ -7334,8 +7863,23 @@
           <w:szCs w:val="16"/>
           <w:shd w:val="clear" w:color="auto" w:fill="EFEFEF"/>
         </w:rPr>
-        <w:t>os-core:mirror</w:t>
-      </w:r>
+        <w:t>os-core</w:t>
+      </w:r>
+      <w:proofErr w:type="gramStart"/>
+      <w:r>
+        <w:rPr>
+          <w:rFonts w:ascii="Courier New" w:eastAsia="Times New Roman" w:hAnsi="Courier New" w:cs="Courier New"/>
+          <w:b/>
+          <w:bCs/>
+          <w:color w:val="000080"/>
+          <w:sz w:val="16"/>
+          <w:szCs w:val="16"/>
+          <w:shd w:val="clear" w:color="auto" w:fill="EFEFEF"/>
+        </w:rPr>
+        <w:t>:mirror</w:t>
+      </w:r>
+      <w:proofErr w:type="spellEnd"/>
+      <w:proofErr w:type="gramEnd"/>
       <w:r>
         <w:rPr>
           <w:rFonts w:ascii="Courier New" w:eastAsia="Times New Roman" w:hAnsi="Courier New" w:cs="Courier New"/>
@@ -7463,9 +8007,11 @@
               <w:pStyle w:val="ListParagraph"/>
               <w:ind w:left="0"/>
             </w:pPr>
+            <w:proofErr w:type="spellStart"/>
             <w:r>
               <w:t>key.serializer.class</w:t>
             </w:r>
+            <w:proofErr w:type="spellEnd"/>
           </w:p>
         </w:tc>
         <w:tc>
@@ -7477,15 +8023,19 @@
               <w:pStyle w:val="ListParagraph"/>
               <w:ind w:left="0"/>
             </w:pPr>
+            <w:proofErr w:type="spellStart"/>
             <w:r>
               <w:t>com.epam.openspaces.persistency.kafka.protocol.impl.serializer</w:t>
             </w:r>
+            <w:proofErr w:type="spellEnd"/>
             <w:r>
               <w:t xml:space="preserve">. </w:t>
             </w:r>
+            <w:proofErr w:type="spellStart"/>
             <w:r>
               <w:t>KafkaMessageKeyEncoder</w:t>
             </w:r>
+            <w:proofErr w:type="spellEnd"/>
           </w:p>
         </w:tc>
         <w:tc>
@@ -7503,8 +8053,21 @@
             <w:r>
               <w:t xml:space="preserve">key </w:t>
             </w:r>
+            <w:proofErr w:type="spellStart"/>
             <w:r>
-              <w:t>serializer of default Gigaspace-Kafka protocol</w:t>
+              <w:t>serializer</w:t>
+            </w:r>
+            <w:proofErr w:type="spellEnd"/>
+            <w:r>
+              <w:t xml:space="preserve"> of default </w:t>
+            </w:r>
+            <w:proofErr w:type="spellStart"/>
+            <w:r>
+              <w:t>Gigaspace</w:t>
+            </w:r>
+            <w:proofErr w:type="spellEnd"/>
+            <w:r>
+              <w:t>-Kafka protocol</w:t>
             </w:r>
           </w:p>
         </w:tc>
@@ -7519,9 +8082,11 @@
               <w:pStyle w:val="ListParagraph"/>
               <w:ind w:left="0"/>
             </w:pPr>
+            <w:proofErr w:type="spellStart"/>
             <w:r>
               <w:t>serializer.class</w:t>
             </w:r>
+            <w:proofErr w:type="spellEnd"/>
           </w:p>
         </w:tc>
         <w:tc>
@@ -7533,15 +8098,19 @@
               <w:pStyle w:val="ListParagraph"/>
               <w:ind w:left="0"/>
             </w:pPr>
+            <w:proofErr w:type="spellStart"/>
             <w:r>
               <w:t>com.epam.openspaces.persistency.kafka.protocol.impl.serializer</w:t>
             </w:r>
+            <w:proofErr w:type="spellEnd"/>
             <w:r>
               <w:t xml:space="preserve">. </w:t>
             </w:r>
+            <w:proofErr w:type="spellStart"/>
             <w:r>
               <w:t>KafkaMessageEncoder</w:t>
             </w:r>
+            <w:proofErr w:type="spellEnd"/>
           </w:p>
         </w:tc>
         <w:tc>
@@ -7554,7 +8123,23 @@
               <w:ind w:left="0"/>
             </w:pPr>
             <w:r>
-              <w:t>Message serializer of default Gigaspace-Kafka protocol</w:t>
+              <w:t xml:space="preserve">Message </w:t>
+            </w:r>
+            <w:proofErr w:type="spellStart"/>
+            <w:r>
+              <w:t>serializer</w:t>
+            </w:r>
+            <w:proofErr w:type="spellEnd"/>
+            <w:r>
+              <w:t xml:space="preserve"> of default </w:t>
+            </w:r>
+            <w:proofErr w:type="spellStart"/>
+            <w:r>
+              <w:t>Gigaspace</w:t>
+            </w:r>
+            <w:proofErr w:type="spellEnd"/>
+            <w:r>
+              <w:t>-Kafka protocol</w:t>
             </w:r>
           </w:p>
         </w:tc>
@@ -7578,7 +8163,15 @@
         <w:t>there is a</w:t>
       </w:r>
       <w:r>
-        <w:t xml:space="preserve"> need to customize GigaSpace-Kafka protocol.</w:t>
+        <w:t xml:space="preserve"> need to customize </w:t>
+      </w:r>
+      <w:proofErr w:type="spellStart"/>
+      <w:r>
+        <w:t>GigaSpace</w:t>
+      </w:r>
+      <w:proofErr w:type="spellEnd"/>
+      <w:r>
+        <w:t>-Kafka protocol.</w:t>
       </w:r>
       <w:r>
         <w:t xml:space="preserve"> See Customization section </w:t>
@@ -7599,11 +8192,11 @@
       <w:pPr>
         <w:pStyle w:val="Heading2"/>
       </w:pPr>
-      <w:bookmarkStart w:id="7" w:name="_Toc380056473"/>
+      <w:bookmarkStart w:id="6" w:name="_Toc380056473"/>
       <w:r>
         <w:t>Space class</w:t>
       </w:r>
-      <w:bookmarkEnd w:id="7"/>
+      <w:bookmarkEnd w:id="6"/>
       <w:r>
         <w:t xml:space="preserve"> </w:t>
       </w:r>
@@ -7627,11 +8220,24 @@
         <w:t>, class</w:t>
       </w:r>
       <w:r>
-        <w:t xml:space="preserve"> should be annotated with @KafkaTopic annotation</w:t>
-      </w:r>
-      <w:r>
-        <w:t xml:space="preserve"> and marked as Serializable</w:t>
-      </w:r>
+        <w:t xml:space="preserve"> should be annotated with @</w:t>
+      </w:r>
+      <w:proofErr w:type="spellStart"/>
+      <w:r>
+        <w:t>KafkaTopic</w:t>
+      </w:r>
+      <w:proofErr w:type="spellEnd"/>
+      <w:r>
+        <w:t xml:space="preserve"> annotation</w:t>
+      </w:r>
+      <w:r>
+        <w:t xml:space="preserve"> and marked as </w:t>
+      </w:r>
+      <w:proofErr w:type="spellStart"/>
+      <w:r>
+        <w:t>Serializable</w:t>
+      </w:r>
+      <w:proofErr w:type="spellEnd"/>
       <w:r>
         <w:t>.</w:t>
       </w:r>
@@ -7661,14 +8267,34 @@
           <w:shd w:val="clear" w:color="auto" w:fill="FFFFFF"/>
         </w:rPr>
       </w:pPr>
+      <w:proofErr w:type="gramStart"/>
       <w:r>
         <w:rPr>
           <w:sz w:val="16"/>
           <w:szCs w:val="16"/>
           <w:shd w:val="clear" w:color="auto" w:fill="FFFFFF"/>
         </w:rPr>
-        <w:t>@KafkaTopic(</w:t>
-      </w:r>
+        <w:t>@</w:t>
+      </w:r>
+      <w:proofErr w:type="spellStart"/>
+      <w:r>
+        <w:rPr>
+          <w:sz w:val="16"/>
+          <w:szCs w:val="16"/>
+          <w:shd w:val="clear" w:color="auto" w:fill="FFFFFF"/>
+        </w:rPr>
+        <w:t>KafkaTopic</w:t>
+      </w:r>
+      <w:proofErr w:type="spellEnd"/>
+      <w:r>
+        <w:rPr>
+          <w:sz w:val="16"/>
+          <w:szCs w:val="16"/>
+          <w:shd w:val="clear" w:color="auto" w:fill="FFFFFF"/>
+        </w:rPr>
+        <w:t>(</w:t>
+      </w:r>
+      <w:proofErr w:type="gramEnd"/>
       <w:r>
         <w:rPr>
           <w:b/>
@@ -7678,7 +8304,31 @@
           <w:szCs w:val="16"/>
           <w:shd w:val="clear" w:color="auto" w:fill="FFFFFF"/>
         </w:rPr>
-        <w:t>"user_activity"</w:t>
+        <w:t>"</w:t>
+      </w:r>
+      <w:proofErr w:type="spellStart"/>
+      <w:r>
+        <w:rPr>
+          <w:b/>
+          <w:bCs/>
+          <w:color w:val="008000"/>
+          <w:sz w:val="16"/>
+          <w:szCs w:val="16"/>
+          <w:shd w:val="clear" w:color="auto" w:fill="FFFFFF"/>
+        </w:rPr>
+        <w:t>user_activity</w:t>
+      </w:r>
+      <w:proofErr w:type="spellEnd"/>
+      <w:r>
+        <w:rPr>
+          <w:b/>
+          <w:bCs/>
+          <w:color w:val="008000"/>
+          <w:sz w:val="16"/>
+          <w:szCs w:val="16"/>
+          <w:shd w:val="clear" w:color="auto" w:fill="FFFFFF"/>
+        </w:rPr>
+        <w:t>"</w:t>
       </w:r>
       <w:r>
         <w:rPr>
@@ -7711,8 +8361,18 @@
           <w:szCs w:val="16"/>
           <w:shd w:val="clear" w:color="auto" w:fill="FFFFFF"/>
         </w:rPr>
-        <w:t>@SpaceClass</w:t>
-      </w:r>
+        <w:t>@</w:t>
+      </w:r>
+      <w:proofErr w:type="spellStart"/>
+      <w:r>
+        <w:rPr>
+          <w:sz w:val="16"/>
+          <w:szCs w:val="16"/>
+          <w:shd w:val="clear" w:color="auto" w:fill="FFFFFF"/>
+        </w:rPr>
+        <w:t>SpaceClass</w:t>
+      </w:r>
+      <w:proofErr w:type="spellEnd"/>
     </w:p>
     <w:p>
       <w:pPr>
@@ -7730,6 +8390,7 @@
           <w:shd w:val="clear" w:color="auto" w:fill="FFFFFF"/>
         </w:rPr>
       </w:pPr>
+      <w:proofErr w:type="gramStart"/>
       <w:r>
         <w:rPr>
           <w:b/>
@@ -7741,6 +8402,7 @@
         </w:rPr>
         <w:t>public</w:t>
       </w:r>
+      <w:proofErr w:type="gramEnd"/>
       <w:r>
         <w:rPr>
           <w:sz w:val="16"/>
@@ -7766,7 +8428,25 @@
           <w:szCs w:val="16"/>
           <w:shd w:val="clear" w:color="auto" w:fill="FFFFFF"/>
         </w:rPr>
-        <w:t xml:space="preserve"> UserActivity </w:t>
+        <w:t xml:space="preserve"> </w:t>
+      </w:r>
+      <w:proofErr w:type="spellStart"/>
+      <w:r>
+        <w:rPr>
+          <w:sz w:val="16"/>
+          <w:szCs w:val="16"/>
+          <w:shd w:val="clear" w:color="auto" w:fill="FFFFFF"/>
+        </w:rPr>
+        <w:t>UserActivity</w:t>
+      </w:r>
+      <w:proofErr w:type="spellEnd"/>
+      <w:r>
+        <w:rPr>
+          <w:sz w:val="16"/>
+          <w:szCs w:val="16"/>
+          <w:shd w:val="clear" w:color="auto" w:fill="FFFFFF"/>
+        </w:rPr>
+        <w:t xml:space="preserve"> </w:t>
       </w:r>
       <w:r>
         <w:rPr>
@@ -7785,7 +8465,25 @@
           <w:szCs w:val="16"/>
           <w:shd w:val="clear" w:color="auto" w:fill="FFFFFF"/>
         </w:rPr>
-        <w:t xml:space="preserve"> Serializable {</w:t>
+        <w:t xml:space="preserve"> </w:t>
+      </w:r>
+      <w:proofErr w:type="spellStart"/>
+      <w:r>
+        <w:rPr>
+          <w:sz w:val="16"/>
+          <w:szCs w:val="16"/>
+          <w:shd w:val="clear" w:color="auto" w:fill="FFFFFF"/>
+        </w:rPr>
+        <w:t>Serializable</w:t>
+      </w:r>
+      <w:proofErr w:type="spellEnd"/>
+      <w:r>
+        <w:rPr>
+          <w:sz w:val="16"/>
+          <w:szCs w:val="16"/>
+          <w:shd w:val="clear" w:color="auto" w:fill="FFFFFF"/>
+        </w:rPr>
+        <w:t xml:space="preserve"> {</w:t>
       </w:r>
     </w:p>
     <w:p>
@@ -7847,11 +8545,11 @@
       <w:pPr>
         <w:pStyle w:val="Heading2"/>
       </w:pPr>
-      <w:bookmarkStart w:id="8" w:name="_Toc380056474"/>
+      <w:bookmarkStart w:id="7" w:name="_Toc380056474"/>
       <w:r>
         <w:t>Space documents</w:t>
       </w:r>
-      <w:bookmarkEnd w:id="8"/>
+      <w:bookmarkEnd w:id="7"/>
     </w:p>
     <w:p/>
     <w:p>
@@ -7859,14 +8557,35 @@
         <w:ind w:firstLine="720"/>
       </w:pPr>
       <w:r>
-        <w:t xml:space="preserve">To configure Kafka topic for SpaceDocuments or Extended SpaceDocument, the property </w:t>
-      </w:r>
-      <w:r>
-        <w:rPr>
-          <w:b/>
-          <w:color w:val="FF0000"/>
-        </w:rPr>
-        <w:t xml:space="preserve">PASTE NAME HERE </w:t>
+        <w:t xml:space="preserve">To configure Kafka topic for </w:t>
+      </w:r>
+      <w:proofErr w:type="spellStart"/>
+      <w:r>
+        <w:t>SpaceDocuments</w:t>
+      </w:r>
+      <w:proofErr w:type="spellEnd"/>
+      <w:r>
+        <w:t xml:space="preserve"> or Extended </w:t>
+      </w:r>
+      <w:proofErr w:type="spellStart"/>
+      <w:r>
+        <w:t>SpaceDocument</w:t>
+      </w:r>
+      <w:proofErr w:type="spellEnd"/>
+      <w:r>
+        <w:t xml:space="preserve">, the property </w:t>
+      </w:r>
+      <w:r>
+        <w:t>KafkaPersistenceConstants</w:t>
+      </w:r>
+      <w:r>
+        <w:t>.</w:t>
+      </w:r>
+      <w:r>
+        <w:t>SPACE_DOCUMENT_KAFKA_TOPIC_PROPERTY_NAME</w:t>
+      </w:r>
+      <w:r>
+        <w:t xml:space="preserve"> </w:t>
       </w:r>
       <w:r>
         <w:t>should be added to document. Here is an example</w:t>
@@ -7880,30 +8599,491 @@
     </w:p>
     <w:p>
       <w:pPr>
-        <w:pStyle w:val="ListParagraph"/>
-        <w:ind w:left="1080"/>
-        <w:rPr>
+        <w:pBdr>
+          <w:top w:val="single" w:sz="2" w:space="3" w:color="000000"/>
+          <w:left w:val="single" w:sz="2" w:space="3" w:color="000000"/>
+          <w:bottom w:val="single" w:sz="2" w:space="3" w:color="000000"/>
+          <w:right w:val="single" w:sz="2" w:space="3" w:color="000000"/>
+        </w:pBdr>
+        <w:shd w:val="clear" w:color="auto" w:fill="FFFFFF"/>
+        <w:tabs>
+          <w:tab w:val="left" w:pos="916"/>
+          <w:tab w:val="left" w:pos="1832"/>
+          <w:tab w:val="left" w:pos="2748"/>
+          <w:tab w:val="left" w:pos="3664"/>
+          <w:tab w:val="left" w:pos="4580"/>
+          <w:tab w:val="left" w:pos="5496"/>
+          <w:tab w:val="left" w:pos="6412"/>
+          <w:tab w:val="left" w:pos="7328"/>
+          <w:tab w:val="left" w:pos="8244"/>
+          <w:tab w:val="left" w:pos="9160"/>
+          <w:tab w:val="left" w:pos="10076"/>
+          <w:tab w:val="left" w:pos="10992"/>
+          <w:tab w:val="left" w:pos="11908"/>
+          <w:tab w:val="left" w:pos="12824"/>
+          <w:tab w:val="left" w:pos="13740"/>
+          <w:tab w:val="left" w:pos="14656"/>
+        </w:tabs>
+        <w:spacing w:after="0" w:line="240" w:lineRule="auto"/>
+        <w:rPr>
+          <w:rFonts w:ascii="Courier New" w:eastAsia="Times New Roman" w:hAnsi="Courier New" w:cs="Courier New"/>
+          <w:sz w:val="16"/>
+          <w:szCs w:val="16"/>
+          <w:shd w:val="clear" w:color="auto" w:fill="FFFFFF"/>
+        </w:rPr>
+      </w:pPr>
+      <w:proofErr w:type="gramStart"/>
+      <w:r>
+        <w:rPr>
+          <w:rFonts w:ascii="Courier New" w:eastAsia="Times New Roman" w:hAnsi="Courier New" w:cs="Courier New"/>
           <w:b/>
-          <w:color w:val="FF0000"/>
-        </w:rPr>
-      </w:pPr>
-      <w:r>
-        <w:rPr>
+          <w:bCs/>
+          <w:color w:val="000080"/>
+          <w:sz w:val="16"/>
+          <w:szCs w:val="16"/>
+          <w:shd w:val="clear" w:color="auto" w:fill="FFFFFF"/>
+        </w:rPr>
+        <w:t>public</w:t>
+      </w:r>
+      <w:proofErr w:type="gramEnd"/>
+      <w:r>
+        <w:rPr>
+          <w:rFonts w:ascii="Courier New" w:eastAsia="Times New Roman" w:hAnsi="Courier New" w:cs="Courier New"/>
+          <w:sz w:val="16"/>
+          <w:szCs w:val="16"/>
+          <w:shd w:val="clear" w:color="auto" w:fill="FFFFFF"/>
+        </w:rPr>
+        <w:t xml:space="preserve"> </w:t>
+      </w:r>
+      <w:r>
+        <w:rPr>
+          <w:rFonts w:ascii="Courier New" w:eastAsia="Times New Roman" w:hAnsi="Courier New" w:cs="Courier New"/>
           <w:b/>
-          <w:color w:val="FF0000"/>
-        </w:rPr>
-        <w:t>TODO: PASTE EXAMPLE</w:t>
+          <w:bCs/>
+          <w:color w:val="000080"/>
+          <w:sz w:val="16"/>
+          <w:szCs w:val="16"/>
+          <w:shd w:val="clear" w:color="auto" w:fill="FFFFFF"/>
+        </w:rPr>
+        <w:t>class</w:t>
+      </w:r>
+      <w:r>
+        <w:rPr>
+          <w:rFonts w:ascii="Courier New" w:eastAsia="Times New Roman" w:hAnsi="Courier New" w:cs="Courier New"/>
+          <w:sz w:val="16"/>
+          <w:szCs w:val="16"/>
+          <w:shd w:val="clear" w:color="auto" w:fill="FFFFFF"/>
+        </w:rPr>
+        <w:t xml:space="preserve"> Product </w:t>
+      </w:r>
+      <w:r>
+        <w:rPr>
+          <w:rFonts w:ascii="Courier New" w:eastAsia="Times New Roman" w:hAnsi="Courier New" w:cs="Courier New"/>
+          <w:b/>
+          <w:bCs/>
+          <w:color w:val="000080"/>
+          <w:sz w:val="16"/>
+          <w:szCs w:val="16"/>
+          <w:shd w:val="clear" w:color="auto" w:fill="FFFFFF"/>
+        </w:rPr>
+        <w:t>extends</w:t>
+      </w:r>
+      <w:r>
+        <w:rPr>
+          <w:rFonts w:ascii="Courier New" w:eastAsia="Times New Roman" w:hAnsi="Courier New" w:cs="Courier New"/>
+          <w:sz w:val="16"/>
+          <w:szCs w:val="16"/>
+          <w:shd w:val="clear" w:color="auto" w:fill="FFFFFF"/>
+        </w:rPr>
+        <w:t xml:space="preserve"> </w:t>
+      </w:r>
+      <w:proofErr w:type="spellStart"/>
+      <w:r>
+        <w:rPr>
+          <w:rFonts w:ascii="Courier New" w:eastAsia="Times New Roman" w:hAnsi="Courier New" w:cs="Courier New"/>
+          <w:sz w:val="16"/>
+          <w:szCs w:val="16"/>
+          <w:shd w:val="clear" w:color="auto" w:fill="FFFFFF"/>
+        </w:rPr>
+        <w:t>SpaceDocument</w:t>
+      </w:r>
+      <w:proofErr w:type="spellEnd"/>
+      <w:r>
+        <w:rPr>
+          <w:rFonts w:ascii="Courier New" w:eastAsia="Times New Roman" w:hAnsi="Courier New" w:cs="Courier New"/>
+          <w:sz w:val="16"/>
+          <w:szCs w:val="16"/>
+          <w:shd w:val="clear" w:color="auto" w:fill="FFFFFF"/>
+        </w:rPr>
+        <w:t xml:space="preserve"> {</w:t>
       </w:r>
     </w:p>
     <w:p>
       <w:pPr>
-        <w:pStyle w:val="ListParagraph"/>
-      </w:pPr>
+        <w:pBdr>
+          <w:top w:val="single" w:sz="2" w:space="3" w:color="000000"/>
+          <w:left w:val="single" w:sz="2" w:space="3" w:color="000000"/>
+          <w:bottom w:val="single" w:sz="2" w:space="3" w:color="000000"/>
+          <w:right w:val="single" w:sz="2" w:space="3" w:color="000000"/>
+        </w:pBdr>
+        <w:shd w:val="clear" w:color="auto" w:fill="FFFFFF"/>
+        <w:tabs>
+          <w:tab w:val="left" w:pos="916"/>
+          <w:tab w:val="left" w:pos="1832"/>
+          <w:tab w:val="left" w:pos="2748"/>
+          <w:tab w:val="left" w:pos="3664"/>
+          <w:tab w:val="left" w:pos="4580"/>
+          <w:tab w:val="left" w:pos="5496"/>
+          <w:tab w:val="left" w:pos="6412"/>
+          <w:tab w:val="left" w:pos="7328"/>
+          <w:tab w:val="left" w:pos="8244"/>
+          <w:tab w:val="left" w:pos="9160"/>
+          <w:tab w:val="left" w:pos="10076"/>
+          <w:tab w:val="left" w:pos="10992"/>
+          <w:tab w:val="left" w:pos="11908"/>
+          <w:tab w:val="left" w:pos="12824"/>
+          <w:tab w:val="left" w:pos="13740"/>
+          <w:tab w:val="left" w:pos="14656"/>
+        </w:tabs>
+        <w:spacing w:after="0" w:line="240" w:lineRule="auto"/>
+        <w:rPr>
+          <w:rFonts w:ascii="Courier New" w:eastAsia="Times New Roman" w:hAnsi="Courier New" w:cs="Courier New"/>
+          <w:sz w:val="16"/>
+          <w:szCs w:val="16"/>
+          <w:shd w:val="clear" w:color="auto" w:fill="FFFFFF"/>
+        </w:rPr>
+      </w:pPr>
+      <w:r>
+        <w:rPr>
+          <w:rFonts w:ascii="Courier New" w:eastAsia="Times New Roman" w:hAnsi="Courier New" w:cs="Courier New"/>
+          <w:sz w:val="16"/>
+          <w:szCs w:val="16"/>
+          <w:shd w:val="clear" w:color="auto" w:fill="FFFFFF"/>
+        </w:rPr>
+        <w:t xml:space="preserve">  </w:t>
+      </w:r>
     </w:p>
     <w:p>
       <w:pPr>
+        <w:pBdr>
+          <w:top w:val="single" w:sz="2" w:space="3" w:color="000000"/>
+          <w:left w:val="single" w:sz="2" w:space="3" w:color="000000"/>
+          <w:bottom w:val="single" w:sz="2" w:space="3" w:color="000000"/>
+          <w:right w:val="single" w:sz="2" w:space="3" w:color="000000"/>
+        </w:pBdr>
+        <w:shd w:val="clear" w:color="auto" w:fill="FFFFFF"/>
+        <w:tabs>
+          <w:tab w:val="left" w:pos="916"/>
+          <w:tab w:val="left" w:pos="1832"/>
+          <w:tab w:val="left" w:pos="2748"/>
+          <w:tab w:val="left" w:pos="3664"/>
+          <w:tab w:val="left" w:pos="4580"/>
+          <w:tab w:val="left" w:pos="5496"/>
+          <w:tab w:val="left" w:pos="6412"/>
+          <w:tab w:val="left" w:pos="7328"/>
+          <w:tab w:val="left" w:pos="8244"/>
+          <w:tab w:val="left" w:pos="9160"/>
+          <w:tab w:val="left" w:pos="10076"/>
+          <w:tab w:val="left" w:pos="10992"/>
+          <w:tab w:val="left" w:pos="11908"/>
+          <w:tab w:val="left" w:pos="12824"/>
+          <w:tab w:val="left" w:pos="13740"/>
+          <w:tab w:val="left" w:pos="14656"/>
+        </w:tabs>
+        <w:spacing w:after="0" w:line="240" w:lineRule="auto"/>
+        <w:rPr>
+          <w:rFonts w:ascii="Courier New" w:eastAsia="Times New Roman" w:hAnsi="Courier New" w:cs="Courier New"/>
+          <w:sz w:val="16"/>
+          <w:szCs w:val="16"/>
+          <w:shd w:val="clear" w:color="auto" w:fill="FFFFFF"/>
+        </w:rPr>
+      </w:pPr>
+      <w:r>
+        <w:rPr>
+          <w:rFonts w:ascii="Courier New" w:eastAsia="Times New Roman" w:hAnsi="Courier New" w:cs="Courier New"/>
+          <w:sz w:val="16"/>
+          <w:szCs w:val="16"/>
+          <w:shd w:val="clear" w:color="auto" w:fill="FFFFFF"/>
+        </w:rPr>
+        <w:t xml:space="preserve">    </w:t>
+      </w:r>
+      <w:proofErr w:type="gramStart"/>
+      <w:r>
+        <w:rPr>
+          <w:rFonts w:ascii="Courier New" w:eastAsia="Times New Roman" w:hAnsi="Courier New" w:cs="Courier New"/>
+          <w:b/>
+          <w:bCs/>
+          <w:color w:val="000080"/>
+          <w:sz w:val="16"/>
+          <w:szCs w:val="16"/>
+          <w:shd w:val="clear" w:color="auto" w:fill="FFFFFF"/>
+        </w:rPr>
+        <w:t>public</w:t>
+      </w:r>
+      <w:proofErr w:type="gramEnd"/>
+      <w:r>
+        <w:rPr>
+          <w:rFonts w:ascii="Courier New" w:eastAsia="Times New Roman" w:hAnsi="Courier New" w:cs="Courier New"/>
+          <w:sz w:val="16"/>
+          <w:szCs w:val="16"/>
+          <w:shd w:val="clear" w:color="auto" w:fill="FFFFFF"/>
+        </w:rPr>
+        <w:t xml:space="preserve"> Product() {</w:t>
+      </w:r>
+    </w:p>
+    <w:p>
+      <w:pPr>
+        <w:pBdr>
+          <w:top w:val="single" w:sz="2" w:space="3" w:color="000000"/>
+          <w:left w:val="single" w:sz="2" w:space="3" w:color="000000"/>
+          <w:bottom w:val="single" w:sz="2" w:space="3" w:color="000000"/>
+          <w:right w:val="single" w:sz="2" w:space="3" w:color="000000"/>
+        </w:pBdr>
+        <w:shd w:val="clear" w:color="auto" w:fill="FFFFFF"/>
+        <w:tabs>
+          <w:tab w:val="left" w:pos="916"/>
+          <w:tab w:val="left" w:pos="1832"/>
+          <w:tab w:val="left" w:pos="2748"/>
+          <w:tab w:val="left" w:pos="3664"/>
+          <w:tab w:val="left" w:pos="4580"/>
+          <w:tab w:val="left" w:pos="5496"/>
+          <w:tab w:val="left" w:pos="6412"/>
+          <w:tab w:val="left" w:pos="7328"/>
+          <w:tab w:val="left" w:pos="8244"/>
+          <w:tab w:val="left" w:pos="9160"/>
+          <w:tab w:val="left" w:pos="10076"/>
+          <w:tab w:val="left" w:pos="10992"/>
+          <w:tab w:val="left" w:pos="11908"/>
+          <w:tab w:val="left" w:pos="12824"/>
+          <w:tab w:val="left" w:pos="13740"/>
+          <w:tab w:val="left" w:pos="14656"/>
+        </w:tabs>
+        <w:spacing w:after="0" w:line="240" w:lineRule="auto"/>
+        <w:rPr>
+          <w:rFonts w:ascii="Courier New" w:eastAsia="Times New Roman" w:hAnsi="Courier New" w:cs="Courier New"/>
+          <w:sz w:val="16"/>
+          <w:szCs w:val="16"/>
+          <w:shd w:val="clear" w:color="auto" w:fill="FFFFFF"/>
+        </w:rPr>
+      </w:pPr>
+      <w:r>
+        <w:rPr>
+          <w:rFonts w:ascii="Courier New" w:eastAsia="Times New Roman" w:hAnsi="Courier New" w:cs="Courier New"/>
+          <w:sz w:val="16"/>
+          <w:szCs w:val="16"/>
+          <w:shd w:val="clear" w:color="auto" w:fill="FFFFFF"/>
+        </w:rPr>
+        <w:t xml:space="preserve">        </w:t>
+      </w:r>
+      <w:proofErr w:type="gramStart"/>
+      <w:r>
+        <w:rPr>
+          <w:rFonts w:ascii="Courier New" w:eastAsia="Times New Roman" w:hAnsi="Courier New" w:cs="Courier New"/>
+          <w:b/>
+          <w:bCs/>
+          <w:color w:val="000080"/>
+          <w:sz w:val="16"/>
+          <w:szCs w:val="16"/>
+          <w:shd w:val="clear" w:color="auto" w:fill="FFFFFF"/>
+        </w:rPr>
+        <w:t>super</w:t>
+      </w:r>
+      <w:r>
+        <w:rPr>
+          <w:rFonts w:ascii="Courier New" w:eastAsia="Times New Roman" w:hAnsi="Courier New" w:cs="Courier New"/>
+          <w:sz w:val="16"/>
+          <w:szCs w:val="16"/>
+          <w:shd w:val="clear" w:color="auto" w:fill="FFFFFF"/>
+        </w:rPr>
+        <w:t>(</w:t>
+      </w:r>
+      <w:proofErr w:type="gramEnd"/>
+      <w:r>
+        <w:rPr>
+          <w:rFonts w:ascii="Courier New" w:eastAsia="Times New Roman" w:hAnsi="Courier New" w:cs="Courier New"/>
+          <w:b/>
+          <w:bCs/>
+          <w:color w:val="008000"/>
+          <w:sz w:val="16"/>
+          <w:szCs w:val="16"/>
+          <w:shd w:val="clear" w:color="auto" w:fill="FFFFFF"/>
+        </w:rPr>
+        <w:t>"Product"</w:t>
+      </w:r>
+      <w:r>
+        <w:rPr>
+          <w:rFonts w:ascii="Courier New" w:eastAsia="Times New Roman" w:hAnsi="Courier New" w:cs="Courier New"/>
+          <w:sz w:val="16"/>
+          <w:szCs w:val="16"/>
+          <w:shd w:val="clear" w:color="auto" w:fill="FFFFFF"/>
+        </w:rPr>
+        <w:t>);</w:t>
+      </w:r>
+    </w:p>
+    <w:p>
+      <w:pPr>
+        <w:pBdr>
+          <w:top w:val="single" w:sz="2" w:space="3" w:color="000000"/>
+          <w:left w:val="single" w:sz="2" w:space="3" w:color="000000"/>
+          <w:bottom w:val="single" w:sz="2" w:space="3" w:color="000000"/>
+          <w:right w:val="single" w:sz="2" w:space="3" w:color="000000"/>
+        </w:pBdr>
+        <w:shd w:val="clear" w:color="auto" w:fill="FFFFFF"/>
+        <w:tabs>
+          <w:tab w:val="left" w:pos="916"/>
+          <w:tab w:val="left" w:pos="1832"/>
+          <w:tab w:val="left" w:pos="2748"/>
+          <w:tab w:val="left" w:pos="3664"/>
+          <w:tab w:val="left" w:pos="4580"/>
+          <w:tab w:val="left" w:pos="5496"/>
+          <w:tab w:val="left" w:pos="6412"/>
+          <w:tab w:val="left" w:pos="7328"/>
+          <w:tab w:val="left" w:pos="8244"/>
+          <w:tab w:val="left" w:pos="9160"/>
+          <w:tab w:val="left" w:pos="10076"/>
+          <w:tab w:val="left" w:pos="10992"/>
+          <w:tab w:val="left" w:pos="11908"/>
+          <w:tab w:val="left" w:pos="12824"/>
+          <w:tab w:val="left" w:pos="13740"/>
+          <w:tab w:val="left" w:pos="14656"/>
+        </w:tabs>
+        <w:spacing w:after="0" w:line="240" w:lineRule="auto"/>
+        <w:rPr>
+          <w:rFonts w:ascii="Courier New" w:eastAsia="Times New Roman" w:hAnsi="Courier New" w:cs="Courier New"/>
+          <w:sz w:val="16"/>
+          <w:szCs w:val="16"/>
+          <w:shd w:val="clear" w:color="auto" w:fill="FFFFFF"/>
+        </w:rPr>
+      </w:pPr>
+      <w:r>
+        <w:rPr>
+          <w:rFonts w:ascii="Courier New" w:eastAsia="Times New Roman" w:hAnsi="Courier New" w:cs="Courier New"/>
+          <w:sz w:val="16"/>
+          <w:szCs w:val="16"/>
+          <w:shd w:val="clear" w:color="auto" w:fill="FFFFFF"/>
+        </w:rPr>
+        <w:t xml:space="preserve">        </w:t>
+      </w:r>
+      <w:proofErr w:type="spellStart"/>
+      <w:proofErr w:type="gramStart"/>
+      <w:r>
+        <w:rPr>
+          <w:rFonts w:ascii="Courier New" w:eastAsia="Times New Roman" w:hAnsi="Courier New" w:cs="Courier New"/>
+          <w:b/>
+          <w:bCs/>
+          <w:color w:val="000080"/>
+          <w:sz w:val="16"/>
+          <w:szCs w:val="16"/>
+          <w:shd w:val="clear" w:color="auto" w:fill="FFFFFF"/>
+        </w:rPr>
+        <w:t>super</w:t>
+      </w:r>
+      <w:r>
+        <w:rPr>
+          <w:rFonts w:ascii="Courier New" w:eastAsia="Times New Roman" w:hAnsi="Courier New" w:cs="Courier New"/>
+          <w:sz w:val="16"/>
+          <w:szCs w:val="16"/>
+          <w:shd w:val="clear" w:color="auto" w:fill="FFFFFF"/>
+        </w:rPr>
+        <w:t>.setProperty</w:t>
+      </w:r>
+      <w:proofErr w:type="spellEnd"/>
+      <w:r>
+        <w:rPr>
+          <w:rFonts w:ascii="Courier New" w:eastAsia="Times New Roman" w:hAnsi="Courier New" w:cs="Courier New"/>
+          <w:sz w:val="16"/>
+          <w:szCs w:val="16"/>
+          <w:shd w:val="clear" w:color="auto" w:fill="FFFFFF"/>
+        </w:rPr>
+        <w:t>(</w:t>
+      </w:r>
+      <w:proofErr w:type="gramEnd"/>
+      <w:r>
+        <w:rPr>
+          <w:rFonts w:ascii="Courier New" w:eastAsia="Times New Roman" w:hAnsi="Courier New" w:cs="Courier New"/>
+          <w:sz w:val="16"/>
+          <w:szCs w:val="16"/>
+          <w:shd w:val="clear" w:color="auto" w:fill="FFFFFF"/>
+        </w:rPr>
+        <w:t xml:space="preserve">SPACE_DOCUMENT_KAFKA_TOPIC_PROPERTY_NAME, </w:t>
+      </w:r>
+      <w:r>
+        <w:rPr>
+          <w:rFonts w:ascii="Courier New" w:eastAsia="Times New Roman" w:hAnsi="Courier New" w:cs="Courier New"/>
+          <w:b/>
+          <w:bCs/>
+          <w:color w:val="008000"/>
+          <w:sz w:val="16"/>
+          <w:szCs w:val="16"/>
+          <w:shd w:val="clear" w:color="auto" w:fill="FFFFFF"/>
+        </w:rPr>
+        <w:t>"product"</w:t>
+      </w:r>
+      <w:r>
+        <w:rPr>
+          <w:rFonts w:ascii="Courier New" w:eastAsia="Times New Roman" w:hAnsi="Courier New" w:cs="Courier New"/>
+          <w:sz w:val="16"/>
+          <w:szCs w:val="16"/>
+          <w:shd w:val="clear" w:color="auto" w:fill="FFFFFF"/>
+        </w:rPr>
+        <w:t>);</w:t>
+      </w:r>
+    </w:p>
+    <w:p>
+      <w:pPr>
+        <w:pBdr>
+          <w:top w:val="single" w:sz="2" w:space="3" w:color="000000"/>
+          <w:left w:val="single" w:sz="2" w:space="3" w:color="000000"/>
+          <w:bottom w:val="single" w:sz="2" w:space="3" w:color="000000"/>
+          <w:right w:val="single" w:sz="2" w:space="3" w:color="000000"/>
+        </w:pBdr>
+        <w:shd w:val="clear" w:color="auto" w:fill="FFFFFF"/>
+        <w:tabs>
+          <w:tab w:val="left" w:pos="916"/>
+          <w:tab w:val="left" w:pos="1832"/>
+          <w:tab w:val="left" w:pos="2748"/>
+          <w:tab w:val="left" w:pos="3664"/>
+          <w:tab w:val="left" w:pos="4580"/>
+          <w:tab w:val="left" w:pos="5496"/>
+          <w:tab w:val="left" w:pos="6412"/>
+          <w:tab w:val="left" w:pos="7328"/>
+          <w:tab w:val="left" w:pos="8244"/>
+          <w:tab w:val="left" w:pos="9160"/>
+          <w:tab w:val="left" w:pos="10076"/>
+          <w:tab w:val="left" w:pos="10992"/>
+          <w:tab w:val="left" w:pos="11908"/>
+          <w:tab w:val="left" w:pos="12824"/>
+          <w:tab w:val="left" w:pos="13740"/>
+          <w:tab w:val="left" w:pos="14656"/>
+        </w:tabs>
+        <w:spacing w:after="0" w:line="240" w:lineRule="auto"/>
+        <w:rPr>
+          <w:rFonts w:ascii="Courier New" w:eastAsia="Times New Roman" w:hAnsi="Courier New" w:cs="Courier New"/>
+          <w:sz w:val="16"/>
+          <w:szCs w:val="16"/>
+        </w:rPr>
+      </w:pPr>
+      <w:r>
+        <w:rPr>
+          <w:rFonts w:ascii="Courier New" w:eastAsia="Times New Roman" w:hAnsi="Courier New" w:cs="Courier New"/>
+          <w:sz w:val="16"/>
+          <w:szCs w:val="16"/>
+          <w:shd w:val="clear" w:color="auto" w:fill="FFFFFF"/>
+        </w:rPr>
+        <w:t xml:space="preserve">    }</w:t>
+      </w:r>
+    </w:p>
+    <w:p>
+      <w:pPr>
         <w:pStyle w:val="ListParagraph"/>
       </w:pPr>
+      <w:bookmarkStart w:id="8" w:name="_GoBack"/>
+      <w:bookmarkEnd w:id="8"/>
+    </w:p>
+    <w:p>
+      <w:pPr>
+        <w:pStyle w:val="ListParagraph"/>
+      </w:pPr>
       <w:r>
         <w:t xml:space="preserve">It’s also possible to </w:t>
       </w:r>
@@ -7911,14 +9091,24 @@
         <w:t>configure</w:t>
       </w:r>
       <w:r>
-        <w:t xml:space="preserve"> name of the property which defines the Kafka topic for SpaceDocuments. </w:t>
+        <w:t xml:space="preserve"> name of the property which defines the Kafka topic for </w:t>
+      </w:r>
+      <w:proofErr w:type="spellStart"/>
+      <w:r>
+        <w:t>SpaceDocuments</w:t>
+      </w:r>
+      <w:proofErr w:type="spellEnd"/>
+      <w:r>
+        <w:t xml:space="preserve">. </w:t>
       </w:r>
       <w:r>
         <w:t xml:space="preserve">Set </w:t>
       </w:r>
+      <w:proofErr w:type="spellStart"/>
       <w:r>
         <w:t>spaceDocumentKafkaTopicName</w:t>
       </w:r>
+      <w:proofErr w:type="spellEnd"/>
       <w:r>
         <w:t xml:space="preserve"> to the desired value as shown below.</w:t>
       </w:r>
@@ -7999,7 +9189,31 @@
           <w:szCs w:val="16"/>
           <w:shd w:val="clear" w:color="auto" w:fill="EFEFEF"/>
         </w:rPr>
-        <w:t>"kafkaSpaceSynchronizationEndpoint"</w:t>
+        <w:t>"</w:t>
+      </w:r>
+      <w:proofErr w:type="spellStart"/>
+      <w:r>
+        <w:rPr>
+          <w:b/>
+          <w:bCs/>
+          <w:color w:val="008000"/>
+          <w:sz w:val="16"/>
+          <w:szCs w:val="16"/>
+          <w:shd w:val="clear" w:color="auto" w:fill="EFEFEF"/>
+        </w:rPr>
+        <w:t>kafkaSpaceSynchronizationEndpoint</w:t>
+      </w:r>
+      <w:proofErr w:type="spellEnd"/>
+      <w:r>
+        <w:rPr>
+          <w:b/>
+          <w:bCs/>
+          <w:color w:val="008000"/>
+          <w:sz w:val="16"/>
+          <w:szCs w:val="16"/>
+          <w:shd w:val="clear" w:color="auto" w:fill="EFEFEF"/>
+        </w:rPr>
+        <w:t>"</w:t>
       </w:r>
       <w:r>
         <w:rPr>
@@ -8136,7 +9350,31 @@
           <w:szCs w:val="16"/>
           <w:shd w:val="clear" w:color="auto" w:fill="EFEFEF"/>
         </w:rPr>
-        <w:t>"spaceDocumentKafkaTopicName"</w:t>
+        <w:t>"</w:t>
+      </w:r>
+      <w:proofErr w:type="spellStart"/>
+      <w:r>
+        <w:rPr>
+          <w:b/>
+          <w:bCs/>
+          <w:color w:val="008000"/>
+          <w:sz w:val="16"/>
+          <w:szCs w:val="16"/>
+          <w:shd w:val="clear" w:color="auto" w:fill="EFEFEF"/>
+        </w:rPr>
+        <w:t>spaceDocumentKafkaTopicName</w:t>
+      </w:r>
+      <w:proofErr w:type="spellEnd"/>
+      <w:r>
+        <w:rPr>
+          <w:b/>
+          <w:bCs/>
+          <w:color w:val="008000"/>
+          <w:sz w:val="16"/>
+          <w:szCs w:val="16"/>
+          <w:shd w:val="clear" w:color="auto" w:fill="EFEFEF"/>
+        </w:rPr>
+        <w:t>"</w:t>
       </w:r>
       <w:r>
         <w:rPr>
@@ -8166,7 +9404,31 @@
           <w:szCs w:val="16"/>
           <w:shd w:val="clear" w:color="auto" w:fill="EFEFEF"/>
         </w:rPr>
-        <w:t>"topic_name"</w:t>
+        <w:t>"</w:t>
+      </w:r>
+      <w:proofErr w:type="spellStart"/>
+      <w:r>
+        <w:rPr>
+          <w:b/>
+          <w:bCs/>
+          <w:color w:val="008000"/>
+          <w:sz w:val="16"/>
+          <w:szCs w:val="16"/>
+          <w:shd w:val="clear" w:color="auto" w:fill="EFEFEF"/>
+        </w:rPr>
+        <w:t>topic_name</w:t>
+      </w:r>
+      <w:proofErr w:type="spellEnd"/>
+      <w:r>
+        <w:rPr>
+          <w:b/>
+          <w:bCs/>
+          <w:color w:val="008000"/>
+          <w:sz w:val="16"/>
+          <w:szCs w:val="16"/>
+          <w:shd w:val="clear" w:color="auto" w:fill="EFEFEF"/>
+        </w:rPr>
+        <w:t>"</w:t>
       </w:r>
       <w:r>
         <w:rPr>
@@ -8247,11 +9509,20 @@
     <w:p>
       <w:r>
         <w:tab/>
-        <w:t>Kafka persistence library provides a wrapper around native Kafka Consumer API to preset configuration responsible for GigaSpace-Kafka protocol serialization.</w:t>
+        <w:t xml:space="preserve">Kafka persistence library provides a wrapper around native Kafka Consumer API to preset configuration responsible for </w:t>
+      </w:r>
+      <w:proofErr w:type="spellStart"/>
+      <w:r>
+        <w:t>GigaSpace</w:t>
+      </w:r>
+      <w:proofErr w:type="spellEnd"/>
+      <w:r>
+        <w:t>-Kafka protocol serialization.</w:t>
       </w:r>
       <w:r>
         <w:t xml:space="preserve"> Please see </w:t>
       </w:r>
+      <w:proofErr w:type="spellStart"/>
       <w:r>
         <w:t>com.epam.openspaces.persistency.kafka.consumer</w:t>
       </w:r>
@@ -8261,8 +9532,17 @@
       <w:r>
         <w:t>KafkaConsumer</w:t>
       </w:r>
-      <w:r>
-        <w:t>, example of how to use it could be found in &lt;project_root&gt;/example module.</w:t>
+      <w:proofErr w:type="spellEnd"/>
+      <w:r>
+        <w:t>, example of how to use it could be found in &lt;</w:t>
+      </w:r>
+      <w:proofErr w:type="spellStart"/>
+      <w:r>
+        <w:t>project_root</w:t>
+      </w:r>
+      <w:proofErr w:type="spellEnd"/>
+      <w:r>
+        <w:t>&gt;/example module.</w:t>
       </w:r>
     </w:p>
     <w:p>
@@ -8303,23 +9583,39 @@
         <w:pStyle w:val="ListParagraph"/>
       </w:pPr>
       <w:r>
-        <w:t xml:space="preserve">If you need to create a custom protocol between GigaSpace and Kafka, provide an implementation of </w:t>
-      </w:r>
+        <w:t xml:space="preserve">If you need to create a custom protocol between </w:t>
+      </w:r>
+      <w:proofErr w:type="spellStart"/>
+      <w:r>
+        <w:t>GigaSpace</w:t>
+      </w:r>
+      <w:proofErr w:type="spellEnd"/>
+      <w:r>
+        <w:t xml:space="preserve"> and Kafka, provide an implementation of </w:t>
+      </w:r>
+      <w:proofErr w:type="spellStart"/>
       <w:r>
         <w:t>AbstractKafkaMessage</w:t>
       </w:r>
+      <w:proofErr w:type="spellEnd"/>
       <w:r>
         <w:t xml:space="preserve">, </w:t>
       </w:r>
+      <w:proofErr w:type="spellStart"/>
       <w:r>
         <w:t>AbstractKafkaMessageKey</w:t>
       </w:r>
+      <w:proofErr w:type="spellEnd"/>
       <w:r>
         <w:t xml:space="preserve">, </w:t>
       </w:r>
+      <w:proofErr w:type="spellStart"/>
+      <w:proofErr w:type="gramStart"/>
       <w:r>
         <w:t>AbstractKafkaMessageFactory</w:t>
       </w:r>
+      <w:proofErr w:type="spellEnd"/>
+      <w:proofErr w:type="gramEnd"/>
       <w:r>
         <w:t>.</w:t>
       </w:r>
@@ -8345,9 +9641,11 @@
       <w:r>
         <w:t xml:space="preserve">, provide an implement of </w:t>
       </w:r>
+      <w:proofErr w:type="spellStart"/>
       <w:r>
         <w:t>AbstractKafkaSpaceSynchronizationEndpoint</w:t>
       </w:r>
+      <w:proofErr w:type="spellEnd"/>
       <w:r>
         <w:t>.</w:t>
       </w:r>
@@ -8362,17 +9660,29 @@
         <w:pStyle w:val="ListParagraph"/>
       </w:pPr>
       <w:r>
-        <w:t xml:space="preserve">If you want to create a custom serializer, look at </w:t>
-      </w:r>
+        <w:t xml:space="preserve">If you want to create a custom </w:t>
+      </w:r>
+      <w:proofErr w:type="spellStart"/>
+      <w:r>
+        <w:t>serializer</w:t>
+      </w:r>
+      <w:proofErr w:type="spellEnd"/>
+      <w:r>
+        <w:t xml:space="preserve">, look at </w:t>
+      </w:r>
+      <w:proofErr w:type="spellStart"/>
       <w:r>
         <w:t>KafkaMessageDecoder</w:t>
       </w:r>
+      <w:proofErr w:type="spellEnd"/>
       <w:r>
         <w:t xml:space="preserve"> and </w:t>
       </w:r>
+      <w:proofErr w:type="spellStart"/>
       <w:r>
         <w:t>KafkaMessageKeyDecoder</w:t>
       </w:r>
+      <w:proofErr w:type="spellEnd"/>
       <w:r>
         <w:t>.</w:t>
       </w:r>
@@ -8428,7 +9738,7 @@
         <v:path o:extrusionok="f" gradientshapeok="t" o:connecttype="rect"/>
         <o:lock v:ext="edit" aspectratio="t"/>
       </v:shapetype>
-      <v:shape id="_x0000_i1027" type="#_x0000_t75" style="width:16.3pt;height:15.6pt;visibility:visible;mso-wrap-style:square" o:bullet="t">
+      <v:shape id="_x0000_i1029" type="#_x0000_t75" style="width:16.3pt;height:15.6pt;visibility:visible;mso-wrap-style:square" o:bullet="t">
         <v:imagedata r:id="rId1" o:title=""/>
       </v:shape>
     </w:pict>
@@ -9592,6 +10902,7 @@
     <w:rsid w:val="000A7C39"/>
     <w:rsid w:val="00454781"/>
     <w:rsid w:val="0053502C"/>
+    <w:rsid w:val="005A1BBE"/>
     <w:rsid w:val="00DC3136"/>
   </w:rsids>
   <m:mathPr>
@@ -10351,7 +11662,7 @@
 </file>
 
 <file path=customXml/itemProps2.xml><?xml version="1.0" encoding="utf-8"?>
-<ds:datastoreItem xmlns:ds="http://schemas.openxmlformats.org/officeDocument/2006/customXml" ds:itemID="{F1B1672E-E19E-45A9-BFC3-87E9F3CB99B5}">
+<ds:datastoreItem xmlns:ds="http://schemas.openxmlformats.org/officeDocument/2006/customXml" ds:itemID="{F59625E4-8270-45C0-90D1-1AE4D3835B8E}">
   <ds:schemaRefs>
     <ds:schemaRef ds:uri="http://schemas.openxmlformats.org/officeDocument/2006/bibliography"/>
   </ds:schemaRefs>

</xml_diff>

<commit_message>
fixed typo in a doc
</commit_message>
<xml_diff>
--- a/docs/xap-kafka-doc.docx
+++ b/docs/xap-kafka-doc.docx
@@ -5589,7 +5589,13 @@
       </w:r>
       <w:proofErr w:type="gramEnd"/>
       <w:r>
-        <w:t xml:space="preserve"> * from data;</w:t>
+        <w:t xml:space="preserve"> * from </w:t>
+      </w:r>
+      <w:r>
+        <w:t>PERSON</w:t>
+      </w:r>
+      <w:r>
+        <w:t>;</w:t>
       </w:r>
     </w:p>
     <w:p>
@@ -5597,42 +5603,44 @@
         <w:pStyle w:val="ListParagraph"/>
         <w:ind w:left="1440"/>
       </w:pPr>
-    </w:p>
-    <w:p>
-      <w:pPr>
-        <w:pStyle w:val="ListParagraph"/>
-        <w:ind w:left="1440"/>
-      </w:pPr>
-    </w:p>
-    <w:p>
-      <w:pPr>
-        <w:pStyle w:val="ListParagraph"/>
-      </w:pPr>
-    </w:p>
-    <w:p>
-      <w:pPr>
-        <w:pStyle w:val="Heading1"/>
-      </w:pPr>
-      <w:bookmarkStart w:id="3" w:name="_Toc380056470"/>
-      <w:r>
-        <w:t>Configuration</w:t>
-      </w:r>
+      <w:bookmarkStart w:id="3" w:name="_GoBack"/>
       <w:bookmarkEnd w:id="3"/>
     </w:p>
     <w:p>
       <w:pPr>
         <w:pStyle w:val="ListParagraph"/>
+        <w:ind w:left="1440"/>
       </w:pPr>
     </w:p>
     <w:p>
       <w:pPr>
+        <w:pStyle w:val="ListParagraph"/>
+      </w:pPr>
+    </w:p>
+    <w:p>
+      <w:pPr>
+        <w:pStyle w:val="Heading1"/>
+      </w:pPr>
+      <w:bookmarkStart w:id="4" w:name="_Toc380056470"/>
+      <w:r>
+        <w:t>Configuration</w:t>
+      </w:r>
+      <w:bookmarkEnd w:id="4"/>
+    </w:p>
+    <w:p>
+      <w:pPr>
+        <w:pStyle w:val="ListParagraph"/>
+      </w:pPr>
+    </w:p>
+    <w:p>
+      <w:pPr>
         <w:pStyle w:val="Heading2"/>
       </w:pPr>
-      <w:bookmarkStart w:id="4" w:name="_Toc380056471"/>
+      <w:bookmarkStart w:id="5" w:name="_Toc380056471"/>
       <w:r>
         <w:t>Library dependency</w:t>
       </w:r>
-      <w:bookmarkEnd w:id="4"/>
+      <w:bookmarkEnd w:id="5"/>
     </w:p>
     <w:p>
       <w:pPr>
@@ -5739,7 +5747,6 @@
           <w:szCs w:val="16"/>
           <w:shd w:val="clear" w:color="auto" w:fill="FFFFFF"/>
         </w:rPr>
-        <w:lastRenderedPageBreak/>
         <w:t xml:space="preserve">            </w:t>
       </w:r>
       <w:r>
@@ -5835,6 +5842,7 @@
           <w:szCs w:val="16"/>
           <w:shd w:val="clear" w:color="auto" w:fill="FFFFFF"/>
         </w:rPr>
+        <w:lastRenderedPageBreak/>
         <w:t xml:space="preserve">            </w:t>
       </w:r>
       <w:r>
@@ -6071,11 +6079,11 @@
       <w:pPr>
         <w:pStyle w:val="Heading2"/>
       </w:pPr>
-      <w:bookmarkStart w:id="5" w:name="_Toc380056472"/>
+      <w:bookmarkStart w:id="6" w:name="_Toc380056472"/>
       <w:r>
         <w:t>Mirror service</w:t>
       </w:r>
-      <w:bookmarkEnd w:id="5"/>
+      <w:bookmarkEnd w:id="6"/>
       <w:r>
         <w:t xml:space="preserve"> </w:t>
       </w:r>
@@ -8192,11 +8200,11 @@
       <w:pPr>
         <w:pStyle w:val="Heading2"/>
       </w:pPr>
-      <w:bookmarkStart w:id="6" w:name="_Toc380056473"/>
+      <w:bookmarkStart w:id="7" w:name="_Toc380056473"/>
       <w:r>
         <w:t>Space class</w:t>
       </w:r>
-      <w:bookmarkEnd w:id="6"/>
+      <w:bookmarkEnd w:id="7"/>
       <w:r>
         <w:t xml:space="preserve"> </w:t>
       </w:r>
@@ -8545,11 +8553,11 @@
       <w:pPr>
         <w:pStyle w:val="Heading2"/>
       </w:pPr>
-      <w:bookmarkStart w:id="7" w:name="_Toc380056474"/>
+      <w:bookmarkStart w:id="8" w:name="_Toc380056474"/>
       <w:r>
         <w:t>Space documents</w:t>
       </w:r>
-      <w:bookmarkEnd w:id="7"/>
+      <w:bookmarkEnd w:id="8"/>
     </w:p>
     <w:p/>
     <w:p>
@@ -9077,8 +9085,6 @@
       <w:pPr>
         <w:pStyle w:val="ListParagraph"/>
       </w:pPr>
-      <w:bookmarkStart w:id="8" w:name="_GoBack"/>
-      <w:bookmarkEnd w:id="8"/>
     </w:p>
     <w:p>
       <w:pPr>
@@ -9738,7 +9744,7 @@
         <v:path o:extrusionok="f" gradientshapeok="t" o:connecttype="rect"/>
         <o:lock v:ext="edit" aspectratio="t"/>
       </v:shapetype>
-      <v:shape id="_x0000_i1029" type="#_x0000_t75" style="width:16.3pt;height:15.6pt;visibility:visible;mso-wrap-style:square" o:bullet="t">
+      <v:shape id="_x0000_i1027" type="#_x0000_t75" style="width:14.4pt;height:14.4pt;visibility:visible;mso-wrap-style:square" o:bullet="t">
         <v:imagedata r:id="rId1" o:title=""/>
       </v:shape>
     </w:pict>
@@ -10900,6 +10906,7 @@
   <w:rsids>
     <w:rsidRoot w:val="000A7C39"/>
     <w:rsid w:val="000A7C39"/>
+    <w:rsid w:val="003C33F4"/>
     <w:rsid w:val="00454781"/>
     <w:rsid w:val="0053502C"/>
     <w:rsid w:val="005A1BBE"/>
@@ -11662,7 +11669,7 @@
 </file>
 
 <file path=customXml/itemProps2.xml><?xml version="1.0" encoding="utf-8"?>
-<ds:datastoreItem xmlns:ds="http://schemas.openxmlformats.org/officeDocument/2006/customXml" ds:itemID="{F59625E4-8270-45C0-90D1-1AE4D3835B8E}">
+<ds:datastoreItem xmlns:ds="http://schemas.openxmlformats.org/officeDocument/2006/customXml" ds:itemID="{1A452147-5192-433E-87D6-B206BE57752D}">
   <ds:schemaRefs>
     <ds:schemaRef ds:uri="http://schemas.openxmlformats.org/officeDocument/2006/bibliography"/>
   </ds:schemaRefs>

</xml_diff>

<commit_message>
doc amended according to latest changes
</commit_message>
<xml_diff>
--- a/docs/xap-kafka-doc.docx
+++ b/docs/xap-kafka-doc.docx
@@ -279,6 +279,8 @@
             <w:br w:type="page"/>
           </w:r>
         </w:p>
+        <w:bookmarkStart w:id="0" w:name="_GoBack" w:displacedByCustomXml="next"/>
+        <w:bookmarkEnd w:id="0" w:displacedByCustomXml="next"/>
       </w:sdtContent>
     </w:sdt>
     <w:p/>
@@ -867,7 +869,7 @@
                 <w:noProof/>
                 <w:webHidden/>
               </w:rPr>
-              <w:t>5</w:t>
+              <w:t>4</w:t>
             </w:r>
             <w:r>
               <w:rPr>
@@ -1047,12 +1049,12 @@
       <w:pPr>
         <w:pStyle w:val="Heading1"/>
       </w:pPr>
-      <w:bookmarkStart w:id="0" w:name="_Toc380056467"/>
+      <w:bookmarkStart w:id="1" w:name="_Toc380056467"/>
       <w:r>
         <w:lastRenderedPageBreak/>
         <w:t>Introduction</w:t>
       </w:r>
-      <w:bookmarkEnd w:id="0"/>
+      <w:bookmarkEnd w:id="1"/>
       <w:r>
         <w:t xml:space="preserve"> </w:t>
       </w:r>
@@ -1136,11 +1138,11 @@
       <w:pPr>
         <w:pStyle w:val="Heading1"/>
       </w:pPr>
-      <w:bookmarkStart w:id="1" w:name="_Toc380056468"/>
+      <w:bookmarkStart w:id="2" w:name="_Toc380056468"/>
       <w:r>
         <w:t>Design</w:t>
       </w:r>
-      <w:bookmarkEnd w:id="1"/>
+      <w:bookmarkEnd w:id="2"/>
     </w:p>
     <w:p>
       <w:pPr>
@@ -5269,11 +5271,11 @@
       <w:pPr>
         <w:pStyle w:val="Heading1"/>
       </w:pPr>
-      <w:bookmarkStart w:id="2" w:name="_Toc380056469"/>
+      <w:bookmarkStart w:id="3" w:name="_Toc380056469"/>
       <w:r>
         <w:t>Getting started</w:t>
       </w:r>
-      <w:bookmarkEnd w:id="2"/>
+      <w:bookmarkEnd w:id="3"/>
       <w:r>
         <w:t xml:space="preserve"> </w:t>
       </w:r>
@@ -5317,15 +5319,10 @@
         <w:t xml:space="preserve">configure Kafka persistence and </w:t>
       </w:r>
       <w:r>
-        <w:t xml:space="preserve">implement a simple Kafka consumer to pull data from Kafka and store in </w:t>
-      </w:r>
-      <w:proofErr w:type="spellStart"/>
-      <w:r>
-        <w:t>HsqlDB</w:t>
-      </w:r>
-      <w:proofErr w:type="spellEnd"/>
-      <w:r>
-        <w:t>.</w:t>
+        <w:t>im</w:t>
+      </w:r>
+      <w:r>
+        <w:t>plement a simple Kafka consumer.</w:t>
       </w:r>
     </w:p>
     <w:p>
@@ -5540,21 +5537,18 @@
         </w:numPr>
       </w:pPr>
       <w:r>
-        <w:t>Run</w:t>
-      </w:r>
-      <w:r>
-        <w:t xml:space="preserve"> </w:t>
+        <w:t xml:space="preserve">Check </w:t>
       </w:r>
       <w:proofErr w:type="spellStart"/>
       <w:r>
-        <w:t>HsqlDB</w:t>
+        <w:t>GigaSpaces</w:t>
       </w:r>
       <w:proofErr w:type="spellEnd"/>
       <w:r>
-        <w:t xml:space="preserve"> </w:t>
-      </w:r>
-      <w:r>
-        <w:t>client and make sure data is populated into ‘data’ table.</w:t>
+        <w:t xml:space="preserve"> log files, there should be messages </w:t>
+      </w:r>
+      <w:r>
+        <w:t>printed by Feeder and Consumer.</w:t>
       </w:r>
     </w:p>
     <w:p>
@@ -5562,49 +5556,6 @@
         <w:pStyle w:val="ListParagraph"/>
         <w:ind w:left="1440"/>
       </w:pPr>
-      <w:proofErr w:type="spellStart"/>
-      <w:proofErr w:type="gramStart"/>
-      <w:r>
-        <w:t>mvn</w:t>
-      </w:r>
-      <w:proofErr w:type="spellEnd"/>
-      <w:proofErr w:type="gramEnd"/>
-      <w:r>
-        <w:t xml:space="preserve"> </w:t>
-      </w:r>
-      <w:proofErr w:type="spellStart"/>
-      <w:r>
-        <w:t>os:hsql-ui</w:t>
-      </w:r>
-      <w:proofErr w:type="spellEnd"/>
-    </w:p>
-    <w:p>
-      <w:pPr>
-        <w:pStyle w:val="ListParagraph"/>
-        <w:ind w:left="1440"/>
-      </w:pPr>
-      <w:proofErr w:type="gramStart"/>
-      <w:r>
-        <w:t>select</w:t>
-      </w:r>
-      <w:proofErr w:type="gramEnd"/>
-      <w:r>
-        <w:t xml:space="preserve"> * from </w:t>
-      </w:r>
-      <w:r>
-        <w:t>PERSON</w:t>
-      </w:r>
-      <w:r>
-        <w:t>;</w:t>
-      </w:r>
-    </w:p>
-    <w:p>
-      <w:pPr>
-        <w:pStyle w:val="ListParagraph"/>
-        <w:ind w:left="1440"/>
-      </w:pPr>
-      <w:bookmarkStart w:id="3" w:name="_GoBack"/>
-      <w:bookmarkEnd w:id="3"/>
     </w:p>
     <w:p>
       <w:pPr>
@@ -5842,7 +5793,6 @@
           <w:szCs w:val="16"/>
           <w:shd w:val="clear" w:color="auto" w:fill="FFFFFF"/>
         </w:rPr>
-        <w:lastRenderedPageBreak/>
         <w:t xml:space="preserve">            </w:t>
       </w:r>
       <w:r>
@@ -8565,6 +8515,7 @@
         <w:ind w:firstLine="720"/>
       </w:pPr>
       <w:r>
+        <w:lastRenderedPageBreak/>
         <w:t xml:space="preserve">To configure Kafka topic for </w:t>
       </w:r>
       <w:proofErr w:type="spellStart"/>
@@ -9744,7 +9695,7 @@
         <v:path o:extrusionok="f" gradientshapeok="t" o:connecttype="rect"/>
         <o:lock v:ext="edit" aspectratio="t"/>
       </v:shapetype>
-      <v:shape id="_x0000_i1027" type="#_x0000_t75" style="width:14.4pt;height:14.4pt;visibility:visible;mso-wrap-style:square" o:bullet="t">
+      <v:shape id="_x0000_i1033" type="#_x0000_t75" style="width:16.3pt;height:15.6pt;visibility:visible;mso-wrap-style:square" o:bullet="t">
         <v:imagedata r:id="rId1" o:title=""/>
       </v:shape>
     </w:pict>
@@ -10906,10 +10857,10 @@
   <w:rsids>
     <w:rsidRoot w:val="000A7C39"/>
     <w:rsid w:val="000A7C39"/>
-    <w:rsid w:val="003C33F4"/>
     <w:rsid w:val="00454781"/>
     <w:rsid w:val="0053502C"/>
     <w:rsid w:val="005A1BBE"/>
+    <w:rsid w:val="00CB0F92"/>
     <w:rsid w:val="00DC3136"/>
   </w:rsids>
   <m:mathPr>
@@ -11669,7 +11620,7 @@
 </file>
 
 <file path=customXml/itemProps2.xml><?xml version="1.0" encoding="utf-8"?>
-<ds:datastoreItem xmlns:ds="http://schemas.openxmlformats.org/officeDocument/2006/customXml" ds:itemID="{1A452147-5192-433E-87D6-B206BE57752D}">
+<ds:datastoreItem xmlns:ds="http://schemas.openxmlformats.org/officeDocument/2006/customXml" ds:itemID="{4534526E-D131-40C4-93EC-B73AF7EA477C}">
   <ds:schemaRefs>
     <ds:schemaRef ds:uri="http://schemas.openxmlformats.org/officeDocument/2006/bibliography"/>
   </ds:schemaRefs>

</xml_diff>

<commit_message>
fixed doc. Running Example, step#2
</commit_message>
<xml_diff>
--- a/docs/xap-kafka-doc.docx
+++ b/docs/xap-kafka-doc.docx
@@ -279,8 +279,6 @@
             <w:br w:type="page"/>
           </w:r>
         </w:p>
-        <w:bookmarkStart w:id="0" w:name="_GoBack" w:displacedByCustomXml="next"/>
-        <w:bookmarkEnd w:id="0" w:displacedByCustomXml="next"/>
       </w:sdtContent>
     </w:sdt>
     <w:p/>
@@ -1049,12 +1047,12 @@
       <w:pPr>
         <w:pStyle w:val="Heading1"/>
       </w:pPr>
-      <w:bookmarkStart w:id="1" w:name="_Toc380056467"/>
+      <w:bookmarkStart w:id="0" w:name="_Toc380056467"/>
       <w:r>
         <w:lastRenderedPageBreak/>
         <w:t>Introduction</w:t>
       </w:r>
-      <w:bookmarkEnd w:id="1"/>
+      <w:bookmarkEnd w:id="0"/>
       <w:r>
         <w:t xml:space="preserve"> </w:t>
       </w:r>
@@ -1138,11 +1136,11 @@
       <w:pPr>
         <w:pStyle w:val="Heading1"/>
       </w:pPr>
-      <w:bookmarkStart w:id="2" w:name="_Toc380056468"/>
+      <w:bookmarkStart w:id="1" w:name="_Toc380056468"/>
       <w:r>
         <w:t>Design</w:t>
       </w:r>
-      <w:bookmarkEnd w:id="2"/>
+      <w:bookmarkEnd w:id="1"/>
     </w:p>
     <w:p>
       <w:pPr>
@@ -5271,11 +5269,11 @@
       <w:pPr>
         <w:pStyle w:val="Heading1"/>
       </w:pPr>
-      <w:bookmarkStart w:id="3" w:name="_Toc380056469"/>
+      <w:bookmarkStart w:id="2" w:name="_Toc380056469"/>
       <w:r>
         <w:t>Getting started</w:t>
       </w:r>
-      <w:bookmarkEnd w:id="3"/>
+      <w:bookmarkEnd w:id="2"/>
       <w:r>
         <w:t xml:space="preserve"> </w:t>
       </w:r>
@@ -5408,14 +5406,11 @@
         <w:pStyle w:val="ListParagraph"/>
         <w:ind w:left="1440"/>
       </w:pPr>
-      <w:proofErr w:type="gramStart"/>
-      <w:r>
-        <w:t>bin/kafka-list-topic.sh</w:t>
-      </w:r>
-      <w:proofErr w:type="gramEnd"/>
-      <w:r>
-        <w:t xml:space="preserve"> --zookeeper localhost:2181</w:t>
-      </w:r>
+      <w:r>
+        <w:t>bin/kafka-server-start.sh config/server.properties</w:t>
+      </w:r>
+      <w:bookmarkStart w:id="3" w:name="_GoBack"/>
+      <w:bookmarkEnd w:id="3"/>
     </w:p>
     <w:p>
       <w:pPr>
@@ -9695,7 +9690,7 @@
         <v:path o:extrusionok="f" gradientshapeok="t" o:connecttype="rect"/>
         <o:lock v:ext="edit" aspectratio="t"/>
       </v:shapetype>
-      <v:shape id="_x0000_i1033" type="#_x0000_t75" style="width:16.3pt;height:15.6pt;visibility:visible;mso-wrap-style:square" o:bullet="t">
+      <v:shape id="_x0000_i1027" type="#_x0000_t75" style="width:16.3pt;height:15.6pt;visibility:visible;mso-wrap-style:square" o:bullet="t">
         <v:imagedata r:id="rId1" o:title=""/>
       </v:shape>
     </w:pict>
@@ -10857,6 +10852,7 @@
   <w:rsids>
     <w:rsidRoot w:val="000A7C39"/>
     <w:rsid w:val="000A7C39"/>
+    <w:rsid w:val="003905BB"/>
     <w:rsid w:val="00454781"/>
     <w:rsid w:val="0053502C"/>
     <w:rsid w:val="005A1BBE"/>
@@ -11620,7 +11616,7 @@
 </file>
 
 <file path=customXml/itemProps2.xml><?xml version="1.0" encoding="utf-8"?>
-<ds:datastoreItem xmlns:ds="http://schemas.openxmlformats.org/officeDocument/2006/customXml" ds:itemID="{4534526E-D131-40C4-93EC-B73AF7EA477C}">
+<ds:datastoreItem xmlns:ds="http://schemas.openxmlformats.org/officeDocument/2006/customXml" ds:itemID="{D317AD1C-7769-4C62-AB8F-9F8837826FA6}">
   <ds:schemaRefs>
     <ds:schemaRef ds:uri="http://schemas.openxmlformats.org/officeDocument/2006/bibliography"/>
   </ds:schemaRefs>

</xml_diff>